<commit_message>
Updated manual and Readme
</commit_message>
<xml_diff>
--- a/docs/PartitionFinder_Manual.docx
+++ b/docs/PartitionFinder_Manual.docx
@@ -2423,6 +2423,7 @@
       </w:pPr>
       <w:bookmarkStart w:id="4" w:name="_Toc195067441"/>
       <w:r>
+        <w:lastRenderedPageBreak/>
         <w:t>Disclaimer</w:t>
       </w:r>
       <w:bookmarkEnd w:id="4"/>
@@ -2666,6 +2667,7 @@
       </w:pPr>
       <w:bookmarkStart w:id="11" w:name="_Toc195067445"/>
       <w:r>
+        <w:lastRenderedPageBreak/>
         <w:t>Overview</w:t>
       </w:r>
       <w:bookmarkEnd w:id="11"/>
@@ -3037,7 +3039,11 @@
         <w:ind w:right="-64"/>
       </w:pPr>
       <w:r>
-        <w:t>Figure 1 shows a typical partitioning problem. You might suspect that each of the three genes has been evolving differently – perhaps they come from different chromosomes, or have experienced different evolutionary constraints. Furthermore, you might think that each codon position within each gene has been evolving differently – different codon positions tend to evolve at different rates, and experience different substitutional processes thanks to the triplet structure of the genetic code. Because of this, you might split your data into 9 sets of sites for this alignment – one for each codon position in each gene (scheme a, Figure 1). But is this too many different sets? Perhaps it would be better to join together the 1</w:t>
+        <w:t xml:space="preserve">Figure 1 shows a typical partitioning problem. You might suspect that each of the three genes has been evolving differently – perhaps they come from different chromosomes, or have experienced different evolutionary constraints. Furthermore, you might think that each codon position within each gene has been evolving differently – different codon positions tend to evolve at different rates, and experience different substitutional </w:t>
+      </w:r>
+      <w:r>
+        <w:lastRenderedPageBreak/>
+        <w:t>processes thanks to the triplet structure of the genetic code. Because of this, you might split your data into 9 sets of sites for this alignment – one for each codon position in each gene (scheme a, Figure 1). But is this too many different sets? Perhaps it would be better to join together the 1</w:t>
       </w:r>
       <w:r>
         <w:rPr>
@@ -3225,6 +3231,7 @@
       </w:pPr>
       <w:bookmarkStart w:id="18" w:name="_Toc195067446"/>
       <w:r>
+        <w:lastRenderedPageBreak/>
         <w:t>Running PartitionFinder</w:t>
       </w:r>
       <w:bookmarkEnd w:id="15"/>
@@ -3353,6 +3360,7 @@
       <w:bookmarkEnd w:id="24"/>
       <w:bookmarkEnd w:id="17"/>
       <w:r>
+        <w:lastRenderedPageBreak/>
         <w:t>Running PartitionFinder on Macs</w:t>
       </w:r>
       <w:bookmarkEnd w:id="25"/>
@@ -3597,9 +3605,9 @@
       <w:pPr>
         <w:ind w:right="-64"/>
       </w:pPr>
-      <w:bookmarkStart w:id="41" w:name="OLE_LINK42"/>
-      <w:bookmarkStart w:id="42" w:name="OLE_LINK4"/>
-      <w:bookmarkStart w:id="43" w:name="OLE_LINK59"/>
+      <w:bookmarkStart w:id="41" w:name="OLE_LINK4"/>
+      <w:bookmarkStart w:id="42" w:name="OLE_LINK59"/>
+      <w:bookmarkStart w:id="43" w:name="OLE_LINK42"/>
       <w:r>
         <w:t xml:space="preserve">There’s a trick that makes this very easy – you can drag and drop files or folders onto the terminal and it will fill out the whole filepath for you. So, once you’ve typed “python” followed by a space, you can just use Finder to navigate to PartitionFinder.py and drag and drop it onto the terminal, then navigate to your analysis folder and drag and drop the blue folder icon onto the terminal. </w:t>
       </w:r>
@@ -3608,8 +3616,8 @@
       <w:r>
         <w:t>Once that’s done, just hit ‘Enter’ to start PartitionFinder.</w:t>
       </w:r>
+      <w:bookmarkEnd w:id="41"/>
       <w:bookmarkEnd w:id="42"/>
-      <w:bookmarkEnd w:id="43"/>
       <w:r>
         <w:t xml:space="preserve"> </w:t>
       </w:r>
@@ -3625,7 +3633,7 @@
       <w:bookmarkStart w:id="46" w:name="OLE_LINK63"/>
       <w:bookmarkStart w:id="47" w:name="OLE_LINK64"/>
       <w:bookmarkStart w:id="48" w:name="OLE_LINK54"/>
-      <w:bookmarkEnd w:id="41"/>
+      <w:bookmarkEnd w:id="43"/>
       <w:r>
         <w:t>Once PartitionFinder is running, it will keep you updated about its progress. If it hits a problem, it will (hopefully) provide you with a useful error message that will help you correct that problem. Hopefully, you won’t have too many problems and your terminal screen will look something like that shown below.</w:t>
       </w:r>
@@ -3718,6 +3726,7 @@
       <w:bookmarkStart w:id="49" w:name="_Toc195067449"/>
       <w:bookmarkStart w:id="50" w:name="_Toc171570257"/>
       <w:r>
+        <w:lastRenderedPageBreak/>
         <w:t>Running PartitionFinder on Windows</w:t>
       </w:r>
       <w:bookmarkEnd w:id="49"/>
@@ -3965,6 +3974,7 @@
       </w:r>
       <w:bookmarkStart w:id="54" w:name="_Toc195067451"/>
       <w:r>
+        <w:lastRenderedPageBreak/>
         <w:t>Running PartitionFinder on Windows</w:t>
       </w:r>
       <w:bookmarkEnd w:id="54"/>
@@ -4180,49 +4190,7 @@
         <w:ind w:right="-64"/>
       </w:pPr>
       <w:r>
-        <w:t xml:space="preserve">There’s a trick that makes this very easy – you can drag and drop files or folders onto the </w:t>
-      </w:r>
-      <w:r>
-        <w:t>command prompt</w:t>
-      </w:r>
-      <w:r>
-        <w:t xml:space="preserve"> and it will fill out the whole filepath for you. So, once you’ve typed “python” followed by a space, you can just use </w:t>
-      </w:r>
-      <w:r>
-        <w:t xml:space="preserve">Explorer </w:t>
-      </w:r>
-      <w:r>
-        <w:t xml:space="preserve">to </w:t>
-      </w:r>
-      <w:r>
-        <w:t xml:space="preserve">find </w:t>
-      </w:r>
-      <w:r>
-        <w:t>PartitionFinder.py</w:t>
-      </w:r>
-      <w:r>
-        <w:t>, then</w:t>
-      </w:r>
-      <w:r>
-        <w:t xml:space="preserve"> drag and drop it onto the </w:t>
-      </w:r>
-      <w:r>
-        <w:t>command prompt. Then type another space (this is important)</w:t>
-      </w:r>
-      <w:r>
-        <w:t xml:space="preserve">, </w:t>
-      </w:r>
-      <w:r>
-        <w:t xml:space="preserve">and </w:t>
-      </w:r>
-      <w:r>
-        <w:t xml:space="preserve">navigate to your analysis folder and drag and drop the folder icon onto the </w:t>
-      </w:r>
-      <w:r>
-        <w:t>command prompt. You should end up with something that looks like the line above</w:t>
-      </w:r>
-      <w:r>
-        <w:t>. Once that’s done, just hit ‘Enter’ to start PartitionFinder.</w:t>
+        <w:t>There’s a trick that makes this very easy – you can drag and drop files or folders onto the command prompt and it will fill out the whole filepath for you. So, once you’ve typed “python” followed by a space, you can just use Explorer to find PartitionFinder.py, then drag and drop it onto the command prompt. Then type another space (this is important), and navigate to your analysis folder and drag and drop the folder icon onto the command prompt. You should end up with something that looks like the line above. Once that’s done, just hit ‘Enter’ to start PartitionFinder.</w:t>
       </w:r>
     </w:p>
     <w:p>
@@ -4345,6 +4313,7 @@
       </w:pPr>
       <w:bookmarkStart w:id="55" w:name="_Toc195067452"/>
       <w:r>
+        <w:lastRenderedPageBreak/>
         <w:t>Input Files</w:t>
       </w:r>
       <w:bookmarkEnd w:id="50"/>
@@ -4533,8 +4502,6 @@
       <w:r>
         <w:t>Save the phylip alignment file in the same folder as your .cfg file for PartitionFinder.</w:t>
       </w:r>
-      <w:bookmarkStart w:id="61" w:name="_GoBack"/>
-      <w:bookmarkEnd w:id="61"/>
     </w:p>
     <w:p>
       <w:pPr>
@@ -4556,12 +4523,13 @@
         <w:pStyle w:val="Heading2"/>
         <w:ind w:right="-64"/>
       </w:pPr>
-      <w:bookmarkStart w:id="62" w:name="_Toc195067454"/>
-      <w:r>
+      <w:bookmarkStart w:id="61" w:name="_Toc195067454"/>
+      <w:r>
+        <w:lastRenderedPageBreak/>
         <w:t>Configuration File</w:t>
       </w:r>
       <w:bookmarkEnd w:id="56"/>
-      <w:bookmarkEnd w:id="62"/>
+      <w:bookmarkEnd w:id="61"/>
     </w:p>
     <w:bookmarkEnd w:id="57"/>
     <w:p>
@@ -4644,7 +4612,7 @@
           <w:sz w:val="20"/>
         </w:rPr>
       </w:pPr>
-      <w:bookmarkStart w:id="63" w:name="OLE_LINK67"/>
+      <w:bookmarkStart w:id="62" w:name="OLE_LINK67"/>
       <w:r>
         <w:rPr>
           <w:rFonts w:ascii="Courier" w:hAnsi="Courier"/>
@@ -4685,7 +4653,7 @@
         </w:rPr>
       </w:pPr>
     </w:p>
-    <w:bookmarkEnd w:id="63"/>
+    <w:bookmarkEnd w:id="62"/>
     <w:p>
       <w:pPr>
         <w:ind w:right="-64"/>
@@ -5108,7 +5076,7 @@
       <w:pPr>
         <w:ind w:right="-64"/>
       </w:pPr>
-      <w:bookmarkStart w:id="64" w:name="OLE_LINK10"/>
+      <w:bookmarkStart w:id="63" w:name="OLE_LINK10"/>
       <w:r>
         <w:t>The options in the file are described below. Where an option has a limited set of possible commands, they are listed on the same line as the option, separated by vertical bars like this “|”</w:t>
       </w:r>
@@ -5122,8 +5090,8 @@
           <w:color w:val="FF0000"/>
         </w:rPr>
       </w:pPr>
-      <w:bookmarkStart w:id="65" w:name="_Toc171570260"/>
-      <w:bookmarkStart w:id="66" w:name="_Toc195067455"/>
+      <w:bookmarkStart w:id="64" w:name="_Toc171570260"/>
+      <w:bookmarkStart w:id="65" w:name="_Toc195067455"/>
       <w:r>
         <w:rPr>
           <w:rFonts w:ascii="Courier" w:hAnsi="Courier"/>
@@ -5131,8 +5099,8 @@
         </w:rPr>
         <w:t>alignment</w:t>
       </w:r>
+      <w:bookmarkEnd w:id="64"/>
       <w:bookmarkEnd w:id="65"/>
-      <w:bookmarkEnd w:id="66"/>
     </w:p>
     <w:p>
       <w:pPr>
@@ -5150,11 +5118,11 @@
           <w:rFonts w:ascii="Courier" w:hAnsi="Courier"/>
         </w:rPr>
       </w:pPr>
-      <w:bookmarkStart w:id="67" w:name="_Toc171570261"/>
-      <w:bookmarkStart w:id="68" w:name="_Toc195067456"/>
-      <w:bookmarkStart w:id="69" w:name="OLE_LINK6"/>
-      <w:bookmarkStart w:id="70" w:name="OLE_LINK35"/>
-      <w:bookmarkEnd w:id="64"/>
+      <w:bookmarkStart w:id="66" w:name="_Toc171570261"/>
+      <w:bookmarkStart w:id="67" w:name="_Toc195067456"/>
+      <w:bookmarkStart w:id="68" w:name="OLE_LINK6"/>
+      <w:bookmarkStart w:id="69" w:name="OLE_LINK35"/>
+      <w:bookmarkEnd w:id="63"/>
       <w:r>
         <w:rPr>
           <w:rFonts w:ascii="Courier" w:hAnsi="Courier"/>
@@ -5188,8 +5156,8 @@
         </w:rPr>
         <w:t>linked | unlinked</w:t>
       </w:r>
+      <w:bookmarkEnd w:id="66"/>
       <w:bookmarkEnd w:id="67"/>
-      <w:bookmarkEnd w:id="68"/>
     </w:p>
     <w:p>
       <w:pPr>
@@ -5226,7 +5194,7 @@
           <w:lang w:val="en-US"/>
         </w:rPr>
       </w:pPr>
-      <w:bookmarkStart w:id="71" w:name="OLE_LINK36"/>
+      <w:bookmarkStart w:id="70" w:name="OLE_LINK36"/>
       <w:r>
         <w:rPr>
           <w:rFonts w:ascii="Courier" w:hAnsi="Courier"/>
@@ -5244,14 +5212,15 @@
       <w:r>
         <w:t xml:space="preserve">only one underlying set of branch lengths is estimated. Each subset has its own scaling parameter </w:t>
       </w:r>
-      <w:bookmarkEnd w:id="71"/>
+      <w:bookmarkEnd w:id="70"/>
       <w:r>
         <w:t xml:space="preserve">(i.e. its own subset-specific rate). This </w:t>
       </w:r>
       <w:r>
+        <w:lastRenderedPageBreak/>
         <w:t xml:space="preserve">changes all the branch lengths at once, but doesn’t change the length of any one branch relative to any other. The total number of branch length parameters here is quite small. If there are N species in your dataset, then there are 2N-3 branch lengths in your tree, and each subset after the first one adds an extra scaling parameter. </w:t>
       </w:r>
-      <w:bookmarkStart w:id="72" w:name="OLE_LINK37"/>
+      <w:bookmarkStart w:id="71" w:name="OLE_LINK37"/>
       <w:r>
         <w:t xml:space="preserve">For instance, if you had a scheme with 10 subsets and a dataset with 50 species, you would have </w:t>
       </w:r>
@@ -5267,7 +5236,7 @@
         <w:ind w:right="-64"/>
       </w:pPr>
     </w:p>
-    <w:bookmarkEnd w:id="72"/>
+    <w:bookmarkEnd w:id="71"/>
     <w:p>
       <w:pPr>
         <w:ind w:right="-64"/>
@@ -5303,8 +5272,8 @@
           <w:rFonts w:ascii="Courier" w:hAnsi="Courier"/>
         </w:rPr>
       </w:pPr>
-      <w:bookmarkStart w:id="73" w:name="_Toc171570262"/>
-      <w:bookmarkStart w:id="74" w:name="_Toc195067457"/>
+      <w:bookmarkStart w:id="72" w:name="_Toc171570262"/>
+      <w:bookmarkStart w:id="73" w:name="_Toc195067457"/>
       <w:r>
         <w:rPr>
           <w:rFonts w:ascii="Courier" w:hAnsi="Courier"/>
@@ -5312,7 +5281,7 @@
         </w:rPr>
         <w:t>models</w:t>
       </w:r>
-      <w:bookmarkStart w:id="75" w:name="OLE_LINK29"/>
+      <w:bookmarkStart w:id="74" w:name="OLE_LINK29"/>
       <w:r>
         <w:rPr>
           <w:rFonts w:ascii="Courier" w:hAnsi="Courier"/>
@@ -5356,51 +5325,103 @@
         </w:rPr>
         <w:t>&lt;list&gt;</w:t>
       </w:r>
+      <w:bookmarkEnd w:id="72"/>
       <w:bookmarkEnd w:id="73"/>
+      <w:r>
+        <w:rPr>
+          <w:rFonts w:ascii="Courier" w:hAnsi="Courier"/>
+        </w:rPr>
+        <w:t xml:space="preserve">  </w:t>
+      </w:r>
       <w:bookmarkEnd w:id="74"/>
-      <w:r>
-        <w:rPr>
-          <w:rFonts w:ascii="Courier" w:hAnsi="Courier"/>
-        </w:rPr>
-        <w:t xml:space="preserve">  </w:t>
+    </w:p>
+    <w:p>
+      <w:pPr>
+        <w:ind w:right="-64"/>
+      </w:pPr>
+      <w:r>
+        <w:t xml:space="preserve">This setting tells PartitionFinder which models of molecular evolution to </w:t>
+      </w:r>
+      <w:bookmarkEnd w:id="68"/>
+      <w:r>
+        <w:t xml:space="preserve">consider during model selection. PartitionFinder performs model selection on each subset in </w:t>
+      </w:r>
+      <w:bookmarkEnd w:id="69"/>
+      <w:r>
+        <w:t xml:space="preserve">much the same way as other programs like jModelTest, </w:t>
+      </w:r>
+      <w:r>
+        <w:t xml:space="preserve">ProtTest, </w:t>
+      </w:r>
+      <w:r>
+        <w:t>MrModelTest, or ModelGenerator. Your results therefore tell you not only the best partitioning scheme, but also which model of molecular evolution is most appropriate for each subset in that scheme. This means that you don’t need to do any further model selection after PartitionFinder is done. For most people, models=all will be the most useful setting.</w:t>
+      </w:r>
+    </w:p>
+    <w:p>
+      <w:pPr>
+        <w:ind w:right="-64"/>
+      </w:pPr>
+    </w:p>
+    <w:p>
+      <w:pPr>
+        <w:ind w:right="-64"/>
+      </w:pPr>
+      <w:bookmarkStart w:id="75" w:name="OLE_LINK8"/>
+      <w:bookmarkStart w:id="76" w:name="OLE_LINK11"/>
+      <w:bookmarkStart w:id="77" w:name="OLE_LINK39"/>
+      <w:bookmarkStart w:id="78" w:name="OLE_LINK85"/>
+      <w:r>
+        <w:rPr>
+          <w:rFonts w:ascii="Courier" w:hAnsi="Courier"/>
+          <w:b/>
+        </w:rPr>
+        <w:t>models = all</w:t>
+      </w:r>
+      <w:r>
+        <w:rPr>
+          <w:rFonts w:ascii="Courier" w:hAnsi="Courier"/>
+          <w:b/>
+        </w:rPr>
+        <w:t>;</w:t>
+      </w:r>
+      <w:r>
+        <w:t xml:space="preserve"> </w:t>
       </w:r>
       <w:bookmarkEnd w:id="75"/>
-    </w:p>
-    <w:p>
-      <w:pPr>
-        <w:ind w:right="-64"/>
-      </w:pPr>
-      <w:r>
-        <w:t xml:space="preserve">This setting tells PartitionFinder which models of molecular evolution to </w:t>
-      </w:r>
-      <w:bookmarkEnd w:id="69"/>
-      <w:r>
-        <w:t xml:space="preserve">consider during model selection. PartitionFinder performs model selection on each subset in </w:t>
-      </w:r>
-      <w:bookmarkEnd w:id="70"/>
-      <w:r>
-        <w:t xml:space="preserve">much the same way as other programs like jModelTest, </w:t>
-      </w:r>
-      <w:r>
-        <w:t xml:space="preserve">ProtTest, </w:t>
-      </w:r>
-      <w:r>
-        <w:t>MrModelTest, or ModelGenerator. Your results therefore tell you not only the best partitioning scheme, but also which model of molecular evolution is most appropriate for each subset in that scheme. This means that you don’t need to do any further model selection after PartitionFinder is done. For most people, models=all will be the most useful setting.</w:t>
-      </w:r>
-    </w:p>
-    <w:p>
-      <w:pPr>
-        <w:ind w:right="-64"/>
-      </w:pPr>
-    </w:p>
-    <w:p>
-      <w:pPr>
-        <w:ind w:right="-64"/>
-      </w:pPr>
-      <w:bookmarkStart w:id="76" w:name="OLE_LINK8"/>
-      <w:bookmarkStart w:id="77" w:name="OLE_LINK11"/>
-      <w:bookmarkStart w:id="78" w:name="OLE_LINK39"/>
-      <w:bookmarkStart w:id="79" w:name="OLE_LINK85"/>
+      <w:r>
+        <w:t xml:space="preserve">compare 56 models of </w:t>
+      </w:r>
+      <w:bookmarkEnd w:id="76"/>
+      <w:r>
+        <w:t xml:space="preserve">nucleotide </w:t>
+      </w:r>
+      <w:r>
+        <w:t>evolution for each subset. These 56 models comprise the 12 most commonly used models of molecular evolution (</w:t>
+      </w:r>
+      <w:r>
+        <w:t xml:space="preserve">JC, K80, TrNef, K81, TVMef, TIMef, SYM, F81, HKY, TrN, K81uf, TVM, TIM, </w:t>
+      </w:r>
+      <w:r>
+        <w:t xml:space="preserve">and </w:t>
+      </w:r>
+      <w:r>
+        <w:t>GTR</w:t>
+      </w:r>
+      <w:r>
+        <w:t xml:space="preserve">), each of which comes in four flavours: on its own, with invariant sites (+I), with gamma distributed rates across sites (+G), or with both gamma distributed rates and invariant sites (+I+G). </w:t>
+      </w:r>
+    </w:p>
+    <w:bookmarkEnd w:id="77"/>
+    <w:bookmarkEnd w:id="78"/>
+    <w:p>
+      <w:pPr>
+        <w:ind w:right="-64"/>
+      </w:pPr>
+    </w:p>
+    <w:p>
+      <w:pPr>
+        <w:ind w:right="-64"/>
+      </w:pPr>
       <w:r>
         <w:rPr>
           <w:rFonts w:ascii="Courier" w:hAnsi="Courier"/>
@@ -5413,292 +5434,246 @@
           <w:rFonts w:ascii="Courier" w:hAnsi="Courier"/>
           <w:b/>
         </w:rPr>
+        <w:t>_protein;</w:t>
+      </w:r>
+      <w:r>
+        <w:t xml:space="preserve"> compare 112 models of amino acid evolution for each subset. These 112 models comprise the 14 most commonly used models of protein evolution (</w:t>
+      </w:r>
+      <w:r>
+        <w:t>LG, WAG, mtREV, Dayhoff, DCMut, JTT, VT, Blosum62, CpREV, RtREV, MtMam, MtArt, HIVb, HIVw</w:t>
+      </w:r>
+      <w:r>
+        <w:t>), each of which comes in eight flavours: on its own, with invariant sites (+I), with gamma distributed rates across sites (+G), with amino acid frequencies estimated from the data (+F), and with combinations of two or more of these options (+I+G, +G+F, +I+F, +I+G+F).</w:t>
+      </w:r>
+    </w:p>
+    <w:p>
+      <w:pPr>
+        <w:ind w:right="-64"/>
+      </w:pPr>
+    </w:p>
+    <w:p>
+      <w:pPr>
+        <w:ind w:right="-64"/>
+      </w:pPr>
+      <w:r>
+        <w:rPr>
+          <w:rFonts w:ascii="Courier" w:hAnsi="Courier"/>
+          <w:b/>
+        </w:rPr>
+        <w:t xml:space="preserve">models = </w:t>
+      </w:r>
+      <w:r>
+        <w:rPr>
+          <w:rFonts w:ascii="Courier" w:hAnsi="Courier"/>
+          <w:b/>
+        </w:rPr>
+        <w:t xml:space="preserve">raxml; </w:t>
+      </w:r>
+      <w:r>
+        <w:rPr>
+          <w:rFonts w:ascii="Courier" w:hAnsi="Courier"/>
+          <w:b/>
+        </w:rPr>
+        <w:t xml:space="preserve">models = </w:t>
+      </w:r>
+      <w:r>
+        <w:rPr>
+          <w:rFonts w:ascii="Courier" w:hAnsi="Courier"/>
+          <w:b/>
+        </w:rPr>
+        <w:t xml:space="preserve">mrbayes; </w:t>
+      </w:r>
+      <w:r>
+        <w:t xml:space="preserve">tells PartitionFinder to use only the </w:t>
+      </w:r>
+      <w:r>
+        <w:t xml:space="preserve">nucleotide </w:t>
+      </w:r>
+      <w:r>
+        <w:t>models available in RaxML or MrBayes3.1.2 respectively. This can be particularly useful if you intend to use one of these programs for your phylogenetic analysis, as it restricts the models that are compared to only those that are implemented in the particular programs. This is not only the most appropriate thing to do, but also saves a lot of computational time.</w:t>
+      </w:r>
+    </w:p>
+    <w:p>
+      <w:pPr>
+        <w:ind w:right="-64"/>
+        <w:rPr>
+          <w:rFonts w:ascii="Courier" w:hAnsi="Courier"/>
+          <w:b/>
+        </w:rPr>
+      </w:pPr>
+      <w:bookmarkStart w:id="79" w:name="OLE_LINK21"/>
+      <w:bookmarkStart w:id="80" w:name="OLE_LINK73"/>
+      <w:bookmarkStart w:id="81" w:name="OLE_LINK74"/>
+    </w:p>
+    <w:p>
+      <w:pPr>
+        <w:ind w:right="-64"/>
+      </w:pPr>
+      <w:r>
+        <w:rPr>
+          <w:rFonts w:ascii="Courier" w:hAnsi="Courier"/>
+          <w:b/>
+        </w:rPr>
+        <w:t xml:space="preserve">models = </w:t>
+      </w:r>
+      <w:r>
+        <w:rPr>
+          <w:rFonts w:ascii="Courier" w:hAnsi="Courier"/>
+          <w:b/>
+        </w:rPr>
+        <w:t>&lt;list&gt;</w:t>
+      </w:r>
+      <w:bookmarkEnd w:id="79"/>
+      <w:r>
+        <w:rPr>
+          <w:rFonts w:ascii="Courier" w:hAnsi="Courier"/>
+          <w:b/>
+        </w:rPr>
         <w:t>;</w:t>
       </w:r>
-      <w:r>
-        <w:t xml:space="preserve"> </w:t>
-      </w:r>
-      <w:bookmarkEnd w:id="76"/>
-      <w:r>
-        <w:t xml:space="preserve">compare 56 models of </w:t>
-      </w:r>
-      <w:bookmarkEnd w:id="77"/>
-      <w:r>
-        <w:t xml:space="preserve">nucleotide </w:t>
-      </w:r>
-      <w:r>
-        <w:t>evolution for each subset. These 56 models comprise the 12 most commonly used models of molecular evolution (</w:t>
-      </w:r>
-      <w:r>
-        <w:t xml:space="preserve">JC, K80, TrNef, K81, TVMef, TIMef, SYM, F81, HKY, TrN, K81uf, TVM, TIM, </w:t>
-      </w:r>
-      <w:r>
-        <w:t xml:space="preserve">and </w:t>
-      </w:r>
-      <w:r>
-        <w:t>GTR</w:t>
-      </w:r>
-      <w:r>
-        <w:t xml:space="preserve">), each of which comes in four flavours: on its own, with invariant sites (+I), with gamma distributed rates across sites (+G), or with both gamma distributed rates and invariant sites (+I+G). </w:t>
-      </w:r>
-    </w:p>
-    <w:bookmarkEnd w:id="78"/>
-    <w:bookmarkEnd w:id="79"/>
-    <w:p>
-      <w:pPr>
-        <w:ind w:right="-64"/>
-      </w:pPr>
-    </w:p>
-    <w:p>
-      <w:pPr>
-        <w:ind w:right="-64"/>
-      </w:pPr>
-      <w:r>
-        <w:rPr>
-          <w:rFonts w:ascii="Courier" w:hAnsi="Courier"/>
-          <w:b/>
-        </w:rPr>
-        <w:t>models = all</w:t>
-      </w:r>
-      <w:r>
-        <w:rPr>
-          <w:rFonts w:ascii="Courier" w:hAnsi="Courier"/>
-          <w:b/>
-        </w:rPr>
-        <w:t>_protein;</w:t>
-      </w:r>
-      <w:r>
-        <w:t xml:space="preserve"> compare 112 models of amino acid evolution for each subset. These 112 models comprise the 14 most commonly used models of protein evolution (</w:t>
-      </w:r>
-      <w:r>
-        <w:t>LG, WAG, mtREV, Dayhoff, DCMut, JTT, VT, Blosum62, CpREV, RtREV, MtMam, MtArt, HIVb, HIVw</w:t>
-      </w:r>
-      <w:r>
-        <w:t>), each of which comes in eight flavours: on its own, with invariant sites (+I), with gamma distributed rates across sites (+G), with amino acid frequencies estimated from the data (+F), and with combinations of two or more of these options (+I+G, +G+F, +I+F, +I+G+F).</w:t>
-      </w:r>
-    </w:p>
-    <w:p>
-      <w:pPr>
-        <w:ind w:right="-64"/>
-      </w:pPr>
-    </w:p>
-    <w:p>
-      <w:pPr>
-        <w:ind w:right="-64"/>
-      </w:pPr>
-      <w:r>
-        <w:rPr>
-          <w:rFonts w:ascii="Courier" w:hAnsi="Courier"/>
-          <w:b/>
+      <w:bookmarkEnd w:id="80"/>
+      <w:bookmarkEnd w:id="81"/>
+    </w:p>
+    <w:p>
+      <w:pPr>
+        <w:ind w:right="-64"/>
+      </w:pPr>
+      <w:r>
+        <w:t xml:space="preserve">If you want to restrict the list of models considered, you can do that by specifying any list of models from </w:t>
+      </w:r>
+      <w:r>
+        <w:t>either the nucleotide or amino acid models</w:t>
+      </w:r>
+      <w:r>
+        <w:t xml:space="preserve">. Each model in the list should be separated by a comma. </w:t>
+      </w:r>
+      <w:r>
+        <w:t xml:space="preserve">For example, if I was only interested in a few </w:t>
+      </w:r>
+      <w:bookmarkStart w:id="82" w:name="OLE_LINK75"/>
+      <w:bookmarkStart w:id="83" w:name="OLE_LINK76"/>
+      <w:r>
+        <w:t>nucleotide models, I might do this:</w:t>
+      </w:r>
+    </w:p>
+    <w:bookmarkEnd w:id="82"/>
+    <w:bookmarkEnd w:id="83"/>
+    <w:p>
+      <w:pPr>
+        <w:ind w:right="-64"/>
+      </w:pPr>
+    </w:p>
+    <w:p>
+      <w:pPr>
+        <w:ind w:right="-64" w:firstLine="720"/>
+        <w:rPr>
+          <w:rFonts w:ascii="Courier" w:hAnsi="Courier"/>
+        </w:rPr>
+      </w:pPr>
+      <w:bookmarkStart w:id="84" w:name="OLE_LINK77"/>
+      <w:bookmarkStart w:id="85" w:name="OLE_LINK78"/>
+      <w:r>
+        <w:rPr>
+          <w:rFonts w:ascii="Courier" w:hAnsi="Courier"/>
         </w:rPr>
         <w:t xml:space="preserve">models = </w:t>
       </w:r>
       <w:r>
         <w:rPr>
           <w:rFonts w:ascii="Courier" w:hAnsi="Courier"/>
-          <w:b/>
-        </w:rPr>
-        <w:t xml:space="preserve">raxml; </w:t>
-      </w:r>
-      <w:r>
-        <w:rPr>
-          <w:rFonts w:ascii="Courier" w:hAnsi="Courier"/>
-          <w:b/>
+        </w:rPr>
+        <w:t>JC, JC+G, HKY, HKY+G, GTR, GTR+G</w:t>
+      </w:r>
+      <w:r>
+        <w:rPr>
+          <w:rFonts w:ascii="Courier" w:hAnsi="Courier"/>
+        </w:rPr>
+        <w:t>;</w:t>
+      </w:r>
+      <w:bookmarkEnd w:id="84"/>
+      <w:bookmarkEnd w:id="85"/>
+    </w:p>
+    <w:p>
+      <w:pPr>
+        <w:ind w:right="-64"/>
+        <w:rPr>
+          <w:rFonts w:ascii="Courier" w:hAnsi="Courier"/>
+        </w:rPr>
+      </w:pPr>
+    </w:p>
+    <w:p>
+      <w:pPr>
+        <w:ind w:right="-64"/>
+      </w:pPr>
+      <w:r>
+        <w:lastRenderedPageBreak/>
+        <w:t>Or, for protein models I might do this:</w:t>
+      </w:r>
+    </w:p>
+    <w:p>
+      <w:pPr>
+        <w:ind w:right="-64"/>
+      </w:pPr>
+    </w:p>
+    <w:p>
+      <w:pPr>
+        <w:ind w:right="-64" w:firstLine="720"/>
+        <w:rPr>
+          <w:rFonts w:ascii="Courier" w:hAnsi="Courier"/>
+        </w:rPr>
+      </w:pPr>
+      <w:r>
+        <w:rPr>
+          <w:rFonts w:ascii="Courier" w:hAnsi="Courier"/>
         </w:rPr>
         <w:t xml:space="preserve">models = </w:t>
       </w:r>
       <w:r>
         <w:rPr>
           <w:rFonts w:ascii="Courier" w:hAnsi="Courier"/>
-          <w:b/>
-        </w:rPr>
-        <w:t xml:space="preserve">mrbayes; </w:t>
-      </w:r>
-      <w:r>
-        <w:t xml:space="preserve">tells PartitionFinder to use only the </w:t>
-      </w:r>
-      <w:r>
-        <w:t xml:space="preserve">nucleotide </w:t>
-      </w:r>
-      <w:r>
-        <w:t>models available in RaxML or MrBayes3.1.2 respectively. This can be particularly useful if you intend to use one of these programs for your phylogenetic analysis, as it restricts the models that are compared to only those that are implemented in the particular programs. This is not only the most appropriate thing to do, but also saves a lot of computational time.</w:t>
-      </w:r>
-    </w:p>
-    <w:p>
-      <w:pPr>
-        <w:ind w:right="-64"/>
-        <w:rPr>
-          <w:rFonts w:ascii="Courier" w:hAnsi="Courier"/>
-          <w:b/>
-        </w:rPr>
-      </w:pPr>
-      <w:bookmarkStart w:id="80" w:name="OLE_LINK21"/>
-      <w:bookmarkStart w:id="81" w:name="OLE_LINK73"/>
-      <w:bookmarkStart w:id="82" w:name="OLE_LINK74"/>
-    </w:p>
-    <w:p>
-      <w:pPr>
-        <w:ind w:right="-64"/>
-      </w:pPr>
-      <w:r>
-        <w:rPr>
-          <w:rFonts w:ascii="Courier" w:hAnsi="Courier"/>
-          <w:b/>
-        </w:rPr>
-        <w:t xml:space="preserve">models = </w:t>
-      </w:r>
-      <w:r>
-        <w:rPr>
-          <w:rFonts w:ascii="Courier" w:hAnsi="Courier"/>
-          <w:b/>
-        </w:rPr>
-        <w:t>&lt;list&gt;</w:t>
-      </w:r>
-      <w:bookmarkEnd w:id="80"/>
-      <w:r>
-        <w:rPr>
-          <w:rFonts w:ascii="Courier" w:hAnsi="Courier"/>
-          <w:b/>
+        </w:rPr>
+        <w:t>LG, LG+G, LG+G+F, WAG, WAG+G, WAG+G+F</w:t>
+      </w:r>
+      <w:r>
+        <w:rPr>
+          <w:rFonts w:ascii="Courier" w:hAnsi="Courier"/>
         </w:rPr>
         <w:t>;</w:t>
       </w:r>
-      <w:bookmarkEnd w:id="81"/>
-      <w:bookmarkEnd w:id="82"/>
-    </w:p>
-    <w:p>
-      <w:pPr>
-        <w:ind w:right="-64"/>
-      </w:pPr>
-      <w:r>
-        <w:t xml:space="preserve">If you want to restrict the list of models considered, you can do that by specifying any list of models from </w:t>
-      </w:r>
-      <w:r>
-        <w:t>either the nucleotide or amino acid models</w:t>
-      </w:r>
-      <w:r>
-        <w:t xml:space="preserve">. Each model in the list should be separated by a comma. </w:t>
-      </w:r>
-      <w:r>
-        <w:t xml:space="preserve">For example, if I was only interested in a few </w:t>
-      </w:r>
-      <w:bookmarkStart w:id="83" w:name="OLE_LINK75"/>
-      <w:bookmarkStart w:id="84" w:name="OLE_LINK76"/>
-      <w:r>
-        <w:t>nucleotide models, I might do this:</w:t>
-      </w:r>
-    </w:p>
-    <w:bookmarkEnd w:id="83"/>
-    <w:bookmarkEnd w:id="84"/>
-    <w:p>
-      <w:pPr>
-        <w:ind w:right="-64"/>
-      </w:pPr>
-    </w:p>
-    <w:p>
-      <w:pPr>
-        <w:ind w:right="-64" w:firstLine="720"/>
-        <w:rPr>
-          <w:rFonts w:ascii="Courier" w:hAnsi="Courier"/>
-        </w:rPr>
-      </w:pPr>
-      <w:bookmarkStart w:id="85" w:name="OLE_LINK77"/>
-      <w:bookmarkStart w:id="86" w:name="OLE_LINK78"/>
-      <w:r>
-        <w:rPr>
-          <w:rFonts w:ascii="Courier" w:hAnsi="Courier"/>
-        </w:rPr>
-        <w:t xml:space="preserve">models = </w:t>
-      </w:r>
-      <w:r>
-        <w:rPr>
-          <w:rFonts w:ascii="Courier" w:hAnsi="Courier"/>
-        </w:rPr>
-        <w:t>JC, JC+G, HKY, HKY+G, GTR, GTR+G</w:t>
-      </w:r>
-      <w:r>
-        <w:rPr>
-          <w:rFonts w:ascii="Courier" w:hAnsi="Courier"/>
-        </w:rPr>
-        <w:t>;</w:t>
-      </w:r>
-      <w:bookmarkEnd w:id="85"/>
+    </w:p>
+    <w:p>
+      <w:pPr>
+        <w:ind w:right="-64"/>
+        <w:rPr>
+          <w:rFonts w:ascii="Courier" w:hAnsi="Courier"/>
+        </w:rPr>
+      </w:pPr>
+    </w:p>
+    <w:p>
+      <w:pPr>
+        <w:ind w:right="-64"/>
+      </w:pPr>
+      <w:r>
+        <w:t>Note that in this list you can specify either nucleotide models, or amino acid models, but not a mixture of both. If you have a mixed dataset (i.e. some data blocks are amino acid, some are nucleotides, you have to run two separate PartitionFinder analyses to find the best partitioning scheme – one in which you analyse just the nucleotide data blocks, and another for the amino acid data blocks).</w:t>
+      </w:r>
+    </w:p>
+    <w:p>
+      <w:pPr>
+        <w:ind w:right="-64"/>
+      </w:pPr>
+    </w:p>
+    <w:p>
+      <w:pPr>
+        <w:ind w:right="-64"/>
+      </w:pPr>
+      <w:r>
+        <w:t xml:space="preserve">In case it’s helpful, here are lists of all of the models implemented in PartitionFinder. </w:t>
+      </w:r>
+      <w:r>
+        <w:t>It’s easy for us to implement new models (any submodel of the GTR model is possible), so if you’d like us to do so, please get in touch either by emailing Rob Lanfear, or by posting on the PartitionFinder google group.</w:t>
+      </w:r>
+      <w:bookmarkStart w:id="86" w:name="_GoBack"/>
       <w:bookmarkEnd w:id="86"/>
-    </w:p>
-    <w:p>
-      <w:pPr>
-        <w:ind w:right="-64"/>
-        <w:rPr>
-          <w:rFonts w:ascii="Courier" w:hAnsi="Courier"/>
-        </w:rPr>
-      </w:pPr>
-    </w:p>
-    <w:p>
-      <w:pPr>
-        <w:ind w:right="-64"/>
-      </w:pPr>
-      <w:r>
-        <w:t>Or, for protein models I might do this:</w:t>
-      </w:r>
-    </w:p>
-    <w:p>
-      <w:pPr>
-        <w:ind w:right="-64"/>
-      </w:pPr>
-    </w:p>
-    <w:p>
-      <w:pPr>
-        <w:ind w:right="-64" w:firstLine="720"/>
-        <w:rPr>
-          <w:rFonts w:ascii="Courier" w:hAnsi="Courier"/>
-        </w:rPr>
-      </w:pPr>
-      <w:r>
-        <w:rPr>
-          <w:rFonts w:ascii="Courier" w:hAnsi="Courier"/>
-        </w:rPr>
-        <w:t xml:space="preserve">models = </w:t>
-      </w:r>
-      <w:r>
-        <w:rPr>
-          <w:rFonts w:ascii="Courier" w:hAnsi="Courier"/>
-        </w:rPr>
-        <w:t>LG, LG+G, LG+G+F, WAG, WAG+G, WAG+G+F</w:t>
-      </w:r>
-      <w:r>
-        <w:rPr>
-          <w:rFonts w:ascii="Courier" w:hAnsi="Courier"/>
-        </w:rPr>
-        <w:t>;</w:t>
-      </w:r>
-    </w:p>
-    <w:p>
-      <w:pPr>
-        <w:ind w:right="-64"/>
-        <w:rPr>
-          <w:rFonts w:ascii="Courier" w:hAnsi="Courier"/>
-        </w:rPr>
-      </w:pPr>
-    </w:p>
-    <w:p>
-      <w:pPr>
-        <w:ind w:right="-64"/>
-      </w:pPr>
-      <w:r>
-        <w:t>Note that in this list you can specify either nucleotide models, or amino acid models, but not a mixture of both. If you have a mixed dataset (i.e. some data blocks are amino acid, some are nucleotides, you have to run two separate PartitionFinder analyses to find the best partitioning scheme – one in which you analyse just the nucleotide data blocks, and another for the amino acid data blocks).</w:t>
-      </w:r>
-    </w:p>
-    <w:p>
-      <w:pPr>
-        <w:ind w:right="-64"/>
-      </w:pPr>
-    </w:p>
-    <w:p>
-      <w:pPr>
-        <w:ind w:right="-64"/>
-      </w:pPr>
-      <w:r>
-        <w:t xml:space="preserve">In case it’s helpful, here are lists of all of the models implemented in PartitionFinder. </w:t>
-      </w:r>
     </w:p>
     <w:p>
       <w:pPr>
@@ -5723,15 +5698,27 @@
       <w:bookmarkStart w:id="87" w:name="OLE_LINK79"/>
       <w:bookmarkStart w:id="88" w:name="OLE_LINK80"/>
       <w:r>
-        <w:t>+I: estimate a proportion of invariant sites</w:t>
-      </w:r>
-    </w:p>
-    <w:p>
-      <w:pPr>
-        <w:ind w:right="-64"/>
-      </w:pPr>
-      <w:r>
-        <w:t>+G: estimate gamma distributed rates across sites (with 4 categories)</w:t>
+        <w:t xml:space="preserve">+I: </w:t>
+      </w:r>
+      <w:r>
+        <w:t xml:space="preserve">include </w:t>
+      </w:r>
+      <w:r>
+        <w:t>a proportion of invariant sites</w:t>
+      </w:r>
+    </w:p>
+    <w:p>
+      <w:pPr>
+        <w:ind w:right="-64"/>
+      </w:pPr>
+      <w:r>
+        <w:t xml:space="preserve">+G: </w:t>
+      </w:r>
+      <w:r>
+        <w:t>include</w:t>
+      </w:r>
+      <w:r>
+        <w:t xml:space="preserve"> gamma distributed rates across sites (with 4 categories)</w:t>
       </w:r>
     </w:p>
     <w:bookmarkEnd w:id="87"/>
@@ -5768,23 +5755,44 @@
         <w:ind w:right="-64"/>
       </w:pPr>
       <w:r>
-        <w:t>+I: estimate a proportion of invariant sites</w:t>
-      </w:r>
-    </w:p>
-    <w:p>
-      <w:pPr>
-        <w:ind w:right="-64"/>
-      </w:pPr>
-      <w:r>
-        <w:t>+G: estimate gamma distributed rates across sites (with 4 categories)</w:t>
-      </w:r>
-    </w:p>
-    <w:p>
-      <w:pPr>
-        <w:ind w:right="-64"/>
-      </w:pPr>
-      <w:r>
-        <w:t>+F: estimate amino acid frequencies from the alignment, rather than the model</w:t>
+        <w:t xml:space="preserve">+I: </w:t>
+      </w:r>
+      <w:r>
+        <w:t>include</w:t>
+      </w:r>
+      <w:r>
+        <w:t xml:space="preserve"> a proportion of invariant sites</w:t>
+      </w:r>
+    </w:p>
+    <w:p>
+      <w:pPr>
+        <w:ind w:right="-64"/>
+      </w:pPr>
+      <w:r>
+        <w:t xml:space="preserve">+G: </w:t>
+      </w:r>
+      <w:r>
+        <w:t xml:space="preserve">include </w:t>
+      </w:r>
+      <w:r>
+        <w:t>gamma distributed rates across sites (with 4 categories)</w:t>
+      </w:r>
+    </w:p>
+    <w:p>
+      <w:pPr>
+        <w:ind w:right="-64"/>
+      </w:pPr>
+      <w:r>
+        <w:t xml:space="preserve">+F: </w:t>
+      </w:r>
+      <w:r>
+        <w:t xml:space="preserve">include </w:t>
+      </w:r>
+      <w:r>
+        <w:t xml:space="preserve">amino acid frequencies </w:t>
+      </w:r>
+      <w:r>
+        <w:t>estimated from the alignment</w:t>
       </w:r>
     </w:p>
     <w:p>
@@ -5869,7 +5877,11 @@
         <w:t>help the model fit the data more than some specified amount</w:t>
       </w:r>
       <w:r>
-        <w:t xml:space="preserve">, but to avoid including too many parameters (overparameterisation). The BIC penalises extra parameters the most, followed by the AICc, and then the AIC. Which model_selection approach you use will depend on your preference. There are lots of papers comparing the merits of the different metrics, and based on those papers my own preference is to use the BIC (see especially Minin et al </w:t>
+        <w:t xml:space="preserve">, but to avoid including too many parameters (overparameterisation). The BIC penalises extra </w:t>
+      </w:r>
+      <w:r>
+        <w:lastRenderedPageBreak/>
+        <w:t xml:space="preserve">parameters the most, followed by the AICc, and then the AIC. Which model_selection approach you use will depend on your preference. There are lots of papers comparing the merits of the different metrics, and based on those papers my own preference is to use the BIC (see especially Minin et al </w:t>
       </w:r>
       <w:r>
         <w:t>Syst. Biol. 52(5):674–683, 2003</w:t>
@@ -6629,6 +6641,7 @@
           <w:rFonts w:ascii="Courier" w:hAnsi="Courier"/>
           <w:color w:val="FF0000"/>
         </w:rPr>
+        <w:lastRenderedPageBreak/>
         <w:t>search</w:t>
       </w:r>
       <w:r>
@@ -7002,6 +7015,7 @@
           <w:rFonts w:ascii="Courier" w:hAnsi="Courier"/>
           <w:sz w:val="20"/>
         </w:rPr>
+        <w:lastRenderedPageBreak/>
         <w:t># ALIGNMENT FILE #</w:t>
       </w:r>
     </w:p>
@@ -7091,6 +7105,7 @@
       </w:pPr>
       <w:bookmarkStart w:id="115" w:name="_Toc195067463"/>
       <w:r>
+        <w:lastRenderedPageBreak/>
         <w:t>Output files</w:t>
       </w:r>
       <w:bookmarkEnd w:id="114"/>
@@ -7320,6 +7335,7 @@
       </w:r>
       <w:bookmarkStart w:id="124" w:name="_Toc195067468"/>
       <w:r>
+        <w:lastRenderedPageBreak/>
         <w:t>Credits</w:t>
       </w:r>
       <w:bookmarkEnd w:id="123"/>

</xml_diff>

<commit_message>
Updated manual and added debug output
Just adding debug output to double check that everything's working OK.
Might also help diagnosing the windows problem...
</commit_message>
<xml_diff>
--- a/docs/PartitionFinder_Manual.docx
+++ b/docs/PartitionFinder_Manual.docx
@@ -2,7 +2,6 @@
 <file path=word/document.xml><?xml version="1.0" encoding="utf-8"?>
 <w:document xmlns:wpc="http://schemas.microsoft.com/office/word/2010/wordprocessingCanvas" xmlns:mo="http://schemas.microsoft.com/office/mac/office/2008/main" xmlns:mc="http://schemas.openxmlformats.org/markup-compatibility/2006" xmlns:mv="urn:schemas-microsoft-com:mac:vml" xmlns:o="urn:schemas-microsoft-com:office:office" xmlns:r="http://schemas.openxmlformats.org/officeDocument/2006/relationships" xmlns:m="http://schemas.openxmlformats.org/officeDocument/2006/math" xmlns:v="urn:schemas-microsoft-com:vml" xmlns:wp14="http://schemas.microsoft.com/office/word/2010/wordprocessingDrawing" xmlns:wp="http://schemas.openxmlformats.org/drawingml/2006/wordprocessingDrawing" xmlns:w10="urn:schemas-microsoft-com:office:word" xmlns:w="http://schemas.openxmlformats.org/wordprocessingml/2006/main" xmlns:w14="http://schemas.microsoft.com/office/word/2010/wordml" xmlns:wpg="http://schemas.microsoft.com/office/word/2010/wordprocessingGroup" xmlns:wpi="http://schemas.microsoft.com/office/word/2010/wordprocessingInk" xmlns:wne="http://schemas.microsoft.com/office/word/2006/wordml" xmlns:wps="http://schemas.microsoft.com/office/word/2010/wordprocessingShape" mc:Ignorable="w14 wp14">
   <w:body>
-    <w:p/>
     <w:p>
       <w:pPr>
         <w:ind w:right="-64"/>
@@ -32,22 +31,19 @@
           <w:sz w:val="36"/>
         </w:rPr>
       </w:pPr>
-    </w:p>
-    <w:p>
-      <w:pPr>
-        <w:ind w:right="-64"/>
-        <w:jc w:val="center"/>
+      <w:r>
         <w:rPr>
           <w:b/>
           <w:sz w:val="36"/>
         </w:rPr>
-      </w:pPr>
+        <w:t>PartitionFinder</w:t>
+      </w:r>
       <w:r>
         <w:rPr>
           <w:b/>
           <w:sz w:val="36"/>
         </w:rPr>
-        <w:t>PartitionFinder</w:t>
+        <w:t xml:space="preserve"> v1.0</w:t>
       </w:r>
       <w:r>
         <w:rPr>
@@ -90,33 +86,75 @@
         </w:rPr>
         <w:t>PartitionFinderProtein</w:t>
       </w:r>
-    </w:p>
-    <w:p>
-      <w:pPr>
-        <w:ind w:right="-64"/>
-        <w:jc w:val="center"/>
+      <w:r>
         <w:rPr>
           <w:b/>
           <w:sz w:val="36"/>
         </w:rPr>
-      </w:pPr>
-      <w:r>
+        <w:t xml:space="preserve"> v1.0</w:t>
+      </w:r>
+    </w:p>
+    <w:p>
+      <w:pPr>
+        <w:ind w:right="-64"/>
+        <w:jc w:val="center"/>
         <w:rPr>
           <w:b/>
           <w:sz w:val="36"/>
         </w:rPr>
-        <w:t>v1.0</w:t>
-      </w:r>
-    </w:p>
-    <w:p>
-      <w:pPr>
-        <w:ind w:right="-64"/>
       </w:pPr>
     </w:p>
     <w:p>
       <w:pPr>
         <w:ind w:right="-64"/>
         <w:jc w:val="center"/>
+        <w:rPr>
+          <w:b/>
+          <w:sz w:val="36"/>
+        </w:rPr>
+      </w:pPr>
+    </w:p>
+    <w:p>
+      <w:pPr>
+        <w:ind w:right="-64"/>
+        <w:jc w:val="center"/>
+        <w:rPr>
+          <w:b/>
+          <w:sz w:val="36"/>
+        </w:rPr>
+      </w:pPr>
+      <w:r>
+        <w:rPr>
+          <w:b/>
+          <w:sz w:val="36"/>
+        </w:rPr>
+        <w:t>Manual</w:t>
+      </w:r>
+    </w:p>
+    <w:p>
+      <w:pPr>
+        <w:ind w:right="-64"/>
+        <w:jc w:val="center"/>
+        <w:rPr>
+          <w:b/>
+          <w:sz w:val="36"/>
+        </w:rPr>
+      </w:pPr>
+    </w:p>
+    <w:p>
+      <w:pPr>
+        <w:ind w:right="-64"/>
+        <w:jc w:val="center"/>
+        <w:rPr>
+          <w:b/>
+          <w:sz w:val="36"/>
+        </w:rPr>
+      </w:pPr>
+    </w:p>
+    <w:p>
+      <w:pPr>
+        <w:ind w:right="-64"/>
+        <w:jc w:val="center"/>
       </w:pPr>
       <w:r>
         <w:t>Rob Lanfear, August 2011</w:t>
@@ -137,85 +175,6 @@
         <w:jc w:val="center"/>
       </w:pPr>
     </w:p>
-    <w:p>
-      <w:pPr>
-        <w:ind w:right="-64"/>
-        <w:jc w:val="center"/>
-      </w:pPr>
-      <w:bookmarkStart w:id="0" w:name="OLE_LINK90"/>
-      <w:bookmarkStart w:id="1" w:name="OLE_LINK91"/>
-      <w:r>
-        <w:t>Questions</w:t>
-      </w:r>
-      <w:bookmarkEnd w:id="0"/>
-      <w:bookmarkEnd w:id="1"/>
-      <w:r>
-        <w:t>, suggestions, problems, bugs? Search or post on the discussion group at:</w:t>
-      </w:r>
-    </w:p>
-    <w:bookmarkStart w:id="2" w:name="OLE_LINK5"/>
-    <w:p>
-      <w:pPr>
-        <w:ind w:right="-64"/>
-        <w:jc w:val="center"/>
-      </w:pPr>
-      <w:r>
-        <w:fldChar w:fldCharType="begin"/>
-      </w:r>
-      <w:r>
-        <w:instrText xml:space="preserve"> HYPERLINK "http://groups.google.com/group/partitionfinder" </w:instrText>
-      </w:r>
-      <w:r>
-        <w:fldChar w:fldCharType="separate"/>
-      </w:r>
-      <w:r>
-        <w:rPr>
-          <w:rStyle w:val="Hyperlink"/>
-        </w:rPr>
-        <w:t>http://groups.google.com/group/partitionfinde</w:t>
-      </w:r>
-      <w:bookmarkEnd w:id="2"/>
-      <w:r>
-        <w:rPr>
-          <w:rStyle w:val="Hyperlink"/>
-        </w:rPr>
-        <w:t>r</w:t>
-      </w:r>
-      <w:r>
-        <w:fldChar w:fldCharType="end"/>
-      </w:r>
-      <w:r>
-        <w:t xml:space="preserve"> </w:t>
-      </w:r>
-    </w:p>
-    <w:p>
-      <w:pPr>
-        <w:pStyle w:val="TOC1"/>
-        <w:rPr>
-          <w:b w:val="0"/>
-        </w:rPr>
-      </w:pPr>
-      <w:r>
-        <w:rPr>
-          <w:b w:val="0"/>
-        </w:rPr>
-        <w:t>Step-by-step tutorial:</w:t>
-      </w:r>
-    </w:p>
-    <w:p>
-      <w:pPr>
-        <w:jc w:val="center"/>
-      </w:pPr>
-      <w:hyperlink r:id="rId8" w:history="1">
-        <w:r>
-          <w:rPr>
-            <w:rStyle w:val="Hyperlink"/>
-          </w:rPr>
-          <w:t>http://www.robertlanfear.com/partitionfinder/tutorial/</w:t>
-        </w:r>
-      </w:hyperlink>
-    </w:p>
-    <w:p/>
     <w:p>
       <w:pPr>
         <w:jc w:val="right"/>
@@ -246,7 +205,7 @@
                     </pic:cNvPicPr>
                   </pic:nvPicPr>
                   <pic:blipFill>
-                    <a:blip r:embed="rId9">
+                    <a:blip r:embed="rId8">
                       <a:extLst>
                         <a:ext uri="{28A0092B-C50C-407E-A947-70E740481C1C}">
                           <a14:useLocalDpi xmlns:a14="http://schemas.microsoft.com/office/drawing/2010/main" val="0"/>
@@ -300,19 +259,100 @@
     </w:p>
     <w:p>
       <w:pPr>
-        <w:jc w:val="right"/>
-        <w:rPr>
-          <w:sz w:val="16"/>
-        </w:rPr>
-      </w:pPr>
-    </w:p>
-    <w:p>
-      <w:r>
-        <w:t>If you use PartitionFinder for your published work, please cite the following paper:</w:t>
-      </w:r>
+        <w:ind w:right="-64"/>
+        <w:jc w:val="center"/>
+      </w:pPr>
+      <w:bookmarkStart w:id="0" w:name="OLE_LINK90"/>
+      <w:bookmarkStart w:id="1" w:name="OLE_LINK91"/>
+      <w:bookmarkStart w:id="2" w:name="_GoBack"/>
+      <w:bookmarkEnd w:id="2"/>
+      <w:r>
+        <w:t>Questions</w:t>
+      </w:r>
+      <w:bookmarkEnd w:id="0"/>
+      <w:bookmarkEnd w:id="1"/>
+      <w:r>
+        <w:t>, suggestions, problems, bugs? Search or post on the discussion group at:</w:t>
+      </w:r>
+    </w:p>
+    <w:bookmarkStart w:id="3" w:name="OLE_LINK5"/>
+    <w:p>
+      <w:pPr>
+        <w:ind w:right="-64"/>
+        <w:jc w:val="center"/>
+      </w:pPr>
+      <w:r>
+        <w:fldChar w:fldCharType="begin"/>
+      </w:r>
+      <w:r>
+        <w:instrText xml:space="preserve"> HYPERLINK "http://groups.google.com/group/partitionfinder" </w:instrText>
+      </w:r>
+      <w:r>
+        <w:fldChar w:fldCharType="separate"/>
+      </w:r>
+      <w:r>
+        <w:rPr>
+          <w:rStyle w:val="Hyperlink"/>
+        </w:rPr>
+        <w:t>http://groups.google.com/group/partitionfinde</w:t>
+      </w:r>
+      <w:bookmarkEnd w:id="3"/>
+      <w:r>
+        <w:rPr>
+          <w:rStyle w:val="Hyperlink"/>
+        </w:rPr>
+        <w:t>r</w:t>
+      </w:r>
+      <w:r>
+        <w:fldChar w:fldCharType="end"/>
+      </w:r>
+      <w:r>
+        <w:t xml:space="preserve"> </w:t>
+      </w:r>
+    </w:p>
+    <w:p>
+      <w:pPr>
+        <w:pStyle w:val="TOC1"/>
+        <w:rPr>
+          <w:b w:val="0"/>
+        </w:rPr>
+      </w:pPr>
+      <w:r>
+        <w:rPr>
+          <w:b w:val="0"/>
+        </w:rPr>
+        <w:t>Step-by-step tutorial:</w:t>
+      </w:r>
+    </w:p>
+    <w:p>
+      <w:pPr>
+        <w:jc w:val="center"/>
+      </w:pPr>
+      <w:hyperlink r:id="rId9" w:history="1">
+        <w:r>
+          <w:rPr>
+            <w:rStyle w:val="Hyperlink"/>
+          </w:rPr>
+          <w:t>http://www.robertlanfear.com/partitionfinder/tutorial/</w:t>
+        </w:r>
+      </w:hyperlink>
     </w:p>
     <w:p/>
     <w:p>
+      <w:pPr>
+        <w:jc w:val="center"/>
+        <w:rPr>
+          <w:b/>
+        </w:rPr>
+      </w:pPr>
+      <w:r>
+        <w:rPr>
+          <w:b/>
+        </w:rPr>
+        <w:t>Citation</w:t>
+      </w:r>
+    </w:p>
+    <w:p>
       <w:r>
         <w:t xml:space="preserve">Lanfear R, Calcott B, Ho SYW, Guindon S (2012). PartitionFinder: combined selection of partitioning schemes and substitution models for phylogenetic analyses. </w:t>
       </w:r>
@@ -325,8 +365,9 @@
       <w:r>
         <w:t>in press.</w:t>
       </w:r>
-    </w:p>
-    <w:p>
+      <w:r>
+        <w:t xml:space="preserve"> </w:t>
+      </w:r>
       <w:hyperlink r:id="rId10" w:history="1">
         <w:r>
           <w:rPr>
@@ -2620,7 +2661,7 @@
           <w:szCs w:val="32"/>
         </w:rPr>
       </w:pPr>
-      <w:bookmarkStart w:id="3" w:name="_Toc171570254"/>
+      <w:bookmarkStart w:id="4" w:name="_Toc171570254"/>
       <w:r>
         <w:br w:type="page"/>
       </w:r>
@@ -2634,11 +2675,11 @@
         </w:numPr>
         <w:ind w:left="360" w:hanging="360"/>
       </w:pPr>
-      <w:bookmarkStart w:id="4" w:name="_Toc195501784"/>
+      <w:bookmarkStart w:id="5" w:name="_Toc195501784"/>
       <w:r>
         <w:t>Disclaimer</w:t>
       </w:r>
-      <w:bookmarkEnd w:id="4"/>
+      <w:bookmarkEnd w:id="5"/>
     </w:p>
     <w:p>
       <w:pPr>
@@ -2647,7 +2688,7 @@
           <w:lang w:val="en-US"/>
         </w:rPr>
       </w:pPr>
-      <w:bookmarkStart w:id="5" w:name="OLE_LINK40"/>
+      <w:bookmarkStart w:id="6" w:name="OLE_LINK40"/>
       <w:r>
         <w:rPr>
           <w:i/>
@@ -2692,7 +2733,7 @@
         </w:rPr>
         <w:t>conditions as well.</w:t>
       </w:r>
-      <w:bookmarkEnd w:id="5"/>
+      <w:bookmarkEnd w:id="6"/>
     </w:p>
     <w:p>
       <w:pPr>
@@ -2703,8 +2744,8 @@
         </w:numPr>
         <w:ind w:left="360" w:hanging="360"/>
       </w:pPr>
-      <w:bookmarkStart w:id="6" w:name="_Toc195501785"/>
-      <w:bookmarkEnd w:id="3"/>
+      <w:bookmarkStart w:id="7" w:name="_Toc195501785"/>
+      <w:bookmarkEnd w:id="4"/>
     </w:p>
     <w:p>
       <w:pPr>
@@ -2724,10 +2765,10 @@
       <w:r>
         <w:t xml:space="preserve"> for</w:t>
       </w:r>
-      <w:bookmarkEnd w:id="6"/>
-    </w:p>
-    <w:p>
-      <w:bookmarkStart w:id="7" w:name="OLE_LINK15"/>
+      <w:bookmarkEnd w:id="7"/>
+    </w:p>
+    <w:p>
+      <w:bookmarkStart w:id="8" w:name="OLE_LINK15"/>
       <w:r>
         <w:t xml:space="preserve">PartitionFinder </w:t>
       </w:r>
@@ -2755,7 +2796,7 @@
       <w:r>
         <w:t xml:space="preserve">. </w:t>
       </w:r>
-      <w:bookmarkEnd w:id="7"/>
+      <w:bookmarkEnd w:id="8"/>
       <w:r>
         <w:t xml:space="preserve">The user provides an </w:t>
       </w:r>
@@ -2849,7 +2890,7 @@
       </w:r>
     </w:p>
     <w:p>
-      <w:bookmarkStart w:id="8" w:name="OLE_LINK17"/>
+      <w:bookmarkStart w:id="9" w:name="OLE_LINK17"/>
     </w:p>
     <w:p>
       <w:r>
@@ -2903,8 +2944,8 @@
         </w:numPr>
         <w:ind w:left="360" w:hanging="360"/>
       </w:pPr>
-      <w:bookmarkStart w:id="9" w:name="_Toc195501786"/>
-      <w:bookmarkEnd w:id="8"/>
+      <w:bookmarkStart w:id="10" w:name="_Toc195501786"/>
+      <w:bookmarkEnd w:id="9"/>
     </w:p>
     <w:p>
       <w:pPr>
@@ -2936,7 +2977,7 @@
       <w:r>
         <w:t>)</w:t>
       </w:r>
-      <w:bookmarkEnd w:id="9"/>
+      <w:bookmarkEnd w:id="10"/>
     </w:p>
     <w:p>
       <w:r>
@@ -2964,11 +3005,11 @@
         </w:numPr>
         <w:ind w:left="360" w:hanging="360"/>
       </w:pPr>
-      <w:bookmarkStart w:id="10" w:name="_Toc195501787"/>
+      <w:bookmarkStart w:id="11" w:name="_Toc195501787"/>
       <w:r>
         <w:t>Overview</w:t>
       </w:r>
-      <w:bookmarkEnd w:id="10"/>
+      <w:bookmarkEnd w:id="11"/>
     </w:p>
     <w:p>
       <w:pPr>
@@ -3011,7 +3052,7 @@
       <w:pPr>
         <w:ind w:right="-64"/>
       </w:pPr>
-      <w:bookmarkStart w:id="11" w:name="OLE_LINK9"/>
+      <w:bookmarkStart w:id="12" w:name="OLE_LINK9"/>
       <w:r>
         <w:t xml:space="preserve">Partitioning </w:t>
       </w:r>
@@ -3042,7 +3083,7 @@
       <w:r>
         <w:t xml:space="preserve"> is a collection of one or more data blocks. For instance, it’s common to define separate data blocks for the three codon positions of a protein-coding gene (see Figure 1). The point of partitioning is to account for differences in evolutionary processes experienced by the different sites in the alignment. For instance, sites might have evolved at different rates or have experienced different mutational or substitutional processes. Accounting for these differences will improve phylogenetic analyses. </w:t>
       </w:r>
-      <w:bookmarkEnd w:id="11"/>
+      <w:bookmarkEnd w:id="12"/>
     </w:p>
     <w:p>
       <w:pPr>
@@ -3467,23 +3508,23 @@
       <w:r>
         <w:t xml:space="preserve">If you don’t want to compare all possible schemes (which can be almost impossible for large datasets), you can define exactly the schemes you do want to compare </w:t>
       </w:r>
-      <w:bookmarkStart w:id="12" w:name="OLE_LINK45"/>
+      <w:bookmarkStart w:id="13" w:name="OLE_LINK45"/>
       <w:r>
         <w:t xml:space="preserve">(see </w:t>
       </w:r>
-      <w:bookmarkStart w:id="13" w:name="OLE_LINK44"/>
+      <w:bookmarkStart w:id="14" w:name="OLE_LINK44"/>
       <w:r>
         <w:rPr>
           <w:rFonts w:ascii="Courier" w:hAnsi="Courier"/>
         </w:rPr>
         <w:t>search=user</w:t>
       </w:r>
+      <w:bookmarkEnd w:id="14"/>
+      <w:r>
+        <w:t>, below)</w:t>
+      </w:r>
       <w:bookmarkEnd w:id="13"/>
       <w:r>
-        <w:t>, below)</w:t>
-      </w:r>
-      <w:bookmarkEnd w:id="12"/>
-      <w:r>
         <w:t xml:space="preserve">, or use a heuristic search algorithm to find a good scheme (see </w:t>
       </w:r>
       <w:r>
@@ -3531,13 +3572,13 @@
       <w:r>
         <w:t xml:space="preserve">, below). </w:t>
       </w:r>
-      <w:bookmarkStart w:id="14" w:name="OLE_LINK60"/>
-      <w:bookmarkStart w:id="15" w:name="OLE_LINK65"/>
+      <w:bookmarkStart w:id="15" w:name="OLE_LINK60"/>
+      <w:bookmarkStart w:id="16" w:name="OLE_LINK65"/>
       <w:r>
         <w:t xml:space="preserve">The PartitionFinder programs </w:t>
       </w:r>
-      <w:bookmarkEnd w:id="14"/>
       <w:bookmarkEnd w:id="15"/>
+      <w:bookmarkEnd w:id="16"/>
       <w:r>
         <w:t>use</w:t>
       </w:r>
@@ -3577,9 +3618,9 @@
           <w:szCs w:val="32"/>
         </w:rPr>
       </w:pPr>
-      <w:bookmarkStart w:id="16" w:name="_Toc171570266"/>
-      <w:bookmarkStart w:id="17" w:name="OLE_LINK3"/>
-      <w:bookmarkStart w:id="18" w:name="_Toc171570256"/>
+      <w:bookmarkStart w:id="17" w:name="_Toc171570266"/>
+      <w:bookmarkStart w:id="18" w:name="OLE_LINK3"/>
+      <w:bookmarkStart w:id="19" w:name="_Toc171570256"/>
       <w:r>
         <w:br w:type="page"/>
       </w:r>
@@ -3593,7 +3634,7 @@
         </w:numPr>
         <w:ind w:left="360" w:hanging="360"/>
       </w:pPr>
-      <w:bookmarkStart w:id="19" w:name="_Toc195501788"/>
+      <w:bookmarkStart w:id="20" w:name="_Toc195501788"/>
       <w:r>
         <w:t xml:space="preserve">Running </w:t>
       </w:r>
@@ -3603,7 +3644,7 @@
       <w:r>
         <w:t>PartitionFinder</w:t>
       </w:r>
-      <w:bookmarkEnd w:id="16"/>
+      <w:bookmarkEnd w:id="17"/>
       <w:r>
         <w:t xml:space="preserve"> </w:t>
       </w:r>
@@ -3616,22 +3657,24 @@
       <w:r>
         <w:t>s</w:t>
       </w:r>
-      <w:bookmarkEnd w:id="19"/>
+      <w:bookmarkEnd w:id="20"/>
     </w:p>
     <w:p>
       <w:pPr>
         <w:pStyle w:val="Heading2"/>
       </w:pPr>
-      <w:bookmarkStart w:id="20" w:name="OLE_LINK46"/>
-      <w:bookmarkStart w:id="21" w:name="OLE_LINK38"/>
-      <w:bookmarkStart w:id="22" w:name="_Toc171570255"/>
-      <w:bookmarkStart w:id="23" w:name="_Toc195501789"/>
+      <w:bookmarkStart w:id="21" w:name="_Toc195501789"/>
+      <w:bookmarkStart w:id="22" w:name="OLE_LINK46"/>
+      <w:bookmarkStart w:id="23" w:name="OLE_LINK38"/>
+      <w:bookmarkStart w:id="24" w:name="_Toc171570255"/>
+      <w:bookmarkStart w:id="25" w:name="OLE_LINK108"/>
       <w:r>
         <w:t>Installing Python on Macs (most Macs already have it)</w:t>
       </w:r>
-      <w:bookmarkEnd w:id="23"/>
-    </w:p>
-    <w:bookmarkEnd w:id="20"/>
+      <w:bookmarkEnd w:id="21"/>
+    </w:p>
+    <w:bookmarkEnd w:id="22"/>
+    <w:bookmarkEnd w:id="25"/>
     <w:p>
       <w:pPr>
         <w:ind w:right="-64"/>
@@ -3645,11 +3688,11 @@
       <w:r>
         <w:t>. If you don’t have Lion, you need to make sur</w:t>
       </w:r>
-      <w:bookmarkStart w:id="24" w:name="OLE_LINK7"/>
+      <w:bookmarkStart w:id="26" w:name="OLE_LINK7"/>
       <w:r>
         <w:t>e</w:t>
       </w:r>
-      <w:bookmarkEnd w:id="24"/>
+      <w:bookmarkEnd w:id="26"/>
       <w:r>
         <w:t xml:space="preserve"> you have Python 2.7 or later installed (but avoid installing Python 3.0 or above). Installing Python is really easy, if you already know what version of OSX you have, just go to this link and click the appropriate installer: </w:t>
       </w:r>
@@ -3738,74 +3781,118 @@
       <w:pPr>
         <w:pStyle w:val="Heading2"/>
       </w:pPr>
-      <w:bookmarkStart w:id="25" w:name="OLE_LINK50"/>
-      <w:bookmarkEnd w:id="17"/>
-      <w:bookmarkEnd w:id="21"/>
-      <w:bookmarkEnd w:id="22"/>
+      <w:bookmarkStart w:id="27" w:name="OLE_LINK50"/>
+      <w:bookmarkEnd w:id="18"/>
+      <w:bookmarkEnd w:id="23"/>
+      <w:bookmarkEnd w:id="24"/>
+    </w:p>
+    <w:p>
+      <w:pPr>
+        <w:pStyle w:val="Heading2"/>
+      </w:pPr>
+      <w:bookmarkStart w:id="28" w:name="OLE_LINK109"/>
+      <w:bookmarkStart w:id="29" w:name="OLE_LINK110"/>
+    </w:p>
+    <w:p>
+      <w:pPr>
+        <w:pStyle w:val="Heading2"/>
+      </w:pPr>
+      <w:r>
+        <w:t xml:space="preserve">Installing </w:t>
+      </w:r>
+      <w:r>
+        <w:t>PartitionFinder on Macs</w:t>
+      </w:r>
+    </w:p>
+    <w:p/>
+    <w:p>
+      <w:pPr>
+        <w:pStyle w:val="ListParagraph"/>
+        <w:numPr>
+          <w:ilvl w:val="0"/>
+          <w:numId w:val="11"/>
+        </w:numPr>
+      </w:pPr>
+      <w:r>
+        <w:t xml:space="preserve">Download the latest version of PartitionFinder from </w:t>
+      </w:r>
+      <w:hyperlink r:id="rId17" w:history="1">
+        <w:r>
+          <w:rPr>
+            <w:rStyle w:val="Hyperlink"/>
+          </w:rPr>
+          <w:t>www.robertlanfear.com/partitionfinder</w:t>
+        </w:r>
+      </w:hyperlink>
+      <w:r>
+        <w:t>, PartitionFinderProtein is included with this download</w:t>
+      </w:r>
+    </w:p>
+    <w:p>
+      <w:pPr>
+        <w:pStyle w:val="ListParagraph"/>
+        <w:numPr>
+          <w:ilvl w:val="0"/>
+          <w:numId w:val="11"/>
+        </w:numPr>
+      </w:pPr>
+      <w:r>
+        <w:t>Double-click the .zip file, and it will automatically unzip.  You will get a folder called something like ‘PartitionFinder1.0.0’ (depending on the version you have.</w:t>
+      </w:r>
+    </w:p>
+    <w:p>
+      <w:pPr>
+        <w:pStyle w:val="ListParagraph"/>
+        <w:numPr>
+          <w:ilvl w:val="0"/>
+          <w:numId w:val="11"/>
+        </w:numPr>
+      </w:pPr>
+      <w:r>
+        <w:t>Move it to wherever you want to store the PartitionFinder program</w:t>
+      </w:r>
+    </w:p>
+    <w:p>
+      <w:pPr>
+        <w:pStyle w:val="Heading2"/>
+      </w:pPr>
       <w:r>
         <w:br w:type="page"/>
       </w:r>
-      <w:bookmarkStart w:id="26" w:name="OLE_LINK14"/>
-      <w:bookmarkStart w:id="27" w:name="_Toc195501790"/>
-      <w:bookmarkEnd w:id="25"/>
-      <w:bookmarkEnd w:id="18"/>
-      <w:r>
-        <w:t xml:space="preserve">Running PartitionFinder </w:t>
-      </w:r>
-      <w:r>
-        <w:t xml:space="preserve">and PartitionFinderProtein </w:t>
-      </w:r>
-      <w:r>
-        <w:t>on Macs</w:t>
-      </w:r>
+      <w:bookmarkStart w:id="30" w:name="_Toc195501790"/>
+      <w:bookmarkStart w:id="31" w:name="OLE_LINK14"/>
       <w:bookmarkEnd w:id="27"/>
-    </w:p>
-    <w:p>
-      <w:pPr>
-        <w:ind w:right="-64"/>
-      </w:pPr>
-    </w:p>
-    <w:p>
-      <w:pPr>
-        <w:ind w:right="-64"/>
-      </w:pPr>
-      <w:bookmarkStart w:id="28" w:name="OLE_LINK81"/>
-      <w:bookmarkStart w:id="29" w:name="OLE_LINK82"/>
-      <w:r>
-        <w:t>The instructions here describe how to run PartitionFinder, which analyses nucleotide sequences. If you want to use PartitionFinderProtein</w:t>
-      </w:r>
-      <w:r>
-        <w:t>, which analyses amino acid sequences</w:t>
-      </w:r>
-      <w:r>
-        <w:t xml:space="preserve">, just </w:t>
-      </w:r>
-      <w:r>
-        <w:t>replace</w:t>
-      </w:r>
-      <w:r>
-        <w:t xml:space="preserve"> ‘PartitionFinder’ with ‘PartitionFinderProtein’ throughout.</w:t>
-      </w:r>
-    </w:p>
-    <w:p>
-      <w:pPr>
-        <w:ind w:right="-64"/>
-      </w:pPr>
-      <w:bookmarkStart w:id="30" w:name="OLE_LINK57"/>
-      <w:bookmarkStart w:id="31" w:name="OLE_LINK58"/>
+      <w:bookmarkEnd w:id="19"/>
       <w:bookmarkEnd w:id="28"/>
       <w:bookmarkEnd w:id="29"/>
-    </w:p>
-    <w:p>
-      <w:pPr>
-        <w:ind w:right="-64"/>
-      </w:pPr>
-      <w:r>
-        <w:t>Once you have your input files set up (see below), follow these steps to run PartitionFinder.</w:t>
-      </w:r>
-    </w:p>
-    <w:bookmarkEnd w:id="30"/>
-    <w:bookmarkEnd w:id="31"/>
+      <w:r>
+        <w:t xml:space="preserve">Running PartitionFinder </w:t>
+      </w:r>
+      <w:r>
+        <w:t xml:space="preserve">and PartitionFinderProtein </w:t>
+      </w:r>
+      <w:r>
+        <w:t>on Macs</w:t>
+      </w:r>
+      <w:bookmarkEnd w:id="30"/>
+    </w:p>
+    <w:p>
+      <w:pPr>
+        <w:ind w:right="-64"/>
+      </w:pPr>
+      <w:bookmarkStart w:id="32" w:name="OLE_LINK57"/>
+      <w:bookmarkStart w:id="33" w:name="OLE_LINK58"/>
+    </w:p>
+    <w:bookmarkEnd w:id="32"/>
+    <w:bookmarkEnd w:id="33"/>
+    <w:p>
+      <w:pPr>
+        <w:ind w:right="-64"/>
+      </w:pPr>
+      <w:r>
+        <w:t>These instructions describe how to run the ‘example’ analysis using PartitionFinder. To run PartitionFinderProtein (which doesn’t come with an example), just follow these instructions but replace ‘PartitionFinder’ with ‘PartitionFinderProtein’ in step 2.</w:t>
+      </w:r>
+    </w:p>
     <w:p>
       <w:pPr>
         <w:ind w:right="-64"/>
@@ -3831,179 +3918,14 @@
         </w:numPr>
         <w:ind w:left="284" w:right="-64" w:hanging="284"/>
       </w:pPr>
-      <w:bookmarkStart w:id="32" w:name="OLE_LINK1"/>
-      <w:bookmarkStart w:id="33" w:name="OLE_LINK2"/>
-      <w:bookmarkStart w:id="34" w:name="OLE_LINK47"/>
-      <w:bookmarkStart w:id="35" w:name="OLE_LINK51"/>
-      <w:r>
-        <w:t xml:space="preserve">In the terminal, you need to type the line below, where </w:t>
-      </w:r>
-      <w:r>
-        <w:rPr>
-          <w:rFonts w:ascii="Courier" w:hAnsi="Courier"/>
-          <w:sz w:val="18"/>
-        </w:rPr>
-        <w:t>&lt;PartitionFinder.py&gt;</w:t>
-      </w:r>
-      <w:r>
-        <w:rPr>
-          <w:rFonts w:ascii="Courier" w:hAnsi="Courier"/>
-        </w:rPr>
-        <w:t xml:space="preserve"> </w:t>
-      </w:r>
-      <w:r>
-        <w:t xml:space="preserve">is the full path to PartitionFinder.py file and </w:t>
-      </w:r>
-      <w:r>
-        <w:rPr>
-          <w:rFonts w:ascii="Courier" w:hAnsi="Courier"/>
-          <w:sz w:val="18"/>
-        </w:rPr>
-        <w:t>&lt;InputFoldername&gt;</w:t>
-      </w:r>
-      <w:r>
-        <w:rPr>
-          <w:rFonts w:ascii="Courier" w:hAnsi="Courier"/>
-        </w:rPr>
-        <w:t xml:space="preserve"> </w:t>
-      </w:r>
-      <w:r>
-        <w:t>is the full path to your input folder.</w:t>
-      </w:r>
-    </w:p>
-    <w:bookmarkEnd w:id="32"/>
-    <w:bookmarkEnd w:id="33"/>
-    <w:p>
-      <w:pPr>
-        <w:ind w:right="-64"/>
-      </w:pPr>
-    </w:p>
-    <w:p>
-      <w:pPr>
-        <w:ind w:right="-64" w:firstLine="284"/>
-        <w:rPr>
-          <w:sz w:val="18"/>
-        </w:rPr>
-      </w:pPr>
-      <w:bookmarkStart w:id="36" w:name="OLE_LINK41"/>
-      <w:bookmarkStart w:id="37" w:name="OLE_LINK43"/>
-      <w:r>
-        <w:rPr>
-          <w:rFonts w:ascii="Courier" w:hAnsi="Courier"/>
-          <w:sz w:val="18"/>
-        </w:rPr>
-        <w:t xml:space="preserve">python </w:t>
-      </w:r>
-      <w:bookmarkStart w:id="38" w:name="OLE_LINK48"/>
-      <w:r>
-        <w:rPr>
-          <w:rFonts w:ascii="Courier" w:hAnsi="Courier"/>
-          <w:sz w:val="18"/>
-        </w:rPr>
-        <w:t>&lt;PartitionFinder.py&gt;</w:t>
-      </w:r>
-      <w:bookmarkEnd w:id="38"/>
-      <w:r>
-        <w:rPr>
-          <w:rFonts w:ascii="Courier" w:hAnsi="Courier"/>
-          <w:sz w:val="18"/>
-        </w:rPr>
-        <w:t xml:space="preserve"> </w:t>
-      </w:r>
-      <w:bookmarkStart w:id="39" w:name="OLE_LINK49"/>
-      <w:r>
-        <w:rPr>
-          <w:rFonts w:ascii="Courier" w:hAnsi="Courier"/>
-          <w:sz w:val="18"/>
-        </w:rPr>
-        <w:t>&lt;InputFoldername&gt;</w:t>
-      </w:r>
-      <w:bookmarkEnd w:id="39"/>
-    </w:p>
-    <w:bookmarkEnd w:id="36"/>
-    <w:bookmarkEnd w:id="37"/>
-    <w:p>
-      <w:pPr>
-        <w:ind w:right="-64"/>
-      </w:pPr>
-    </w:p>
-    <w:p>
-      <w:pPr>
-        <w:ind w:left="284" w:right="-64"/>
-      </w:pPr>
-      <w:r>
-        <w:t>For example, if I’d downloaded PartitionFinder and put it into my ‘Applications’ folder, and I had an analysis on my Desktop in a folder called ‘frogs’, I would type this at the command line, and then hit Enter:</w:t>
-      </w:r>
-    </w:p>
-    <w:p>
-      <w:pPr>
-        <w:ind w:right="-64" w:firstLine="232"/>
-        <w:rPr>
-          <w:rFonts w:ascii="Courier" w:hAnsi="Courier"/>
-        </w:rPr>
-      </w:pPr>
-      <w:bookmarkStart w:id="40" w:name="OLE_LINK16"/>
-    </w:p>
-    <w:p>
-      <w:pPr>
-        <w:ind w:left="-284" w:right="-1056" w:firstLine="284"/>
-        <w:rPr>
-          <w:sz w:val="18"/>
-        </w:rPr>
-      </w:pPr>
-      <w:bookmarkStart w:id="41" w:name="OLE_LINK33"/>
-      <w:r>
-        <w:rPr>
-          <w:rFonts w:ascii="Courier" w:hAnsi="Courier"/>
-          <w:sz w:val="18"/>
-        </w:rPr>
-        <w:t xml:space="preserve">python </w:t>
-      </w:r>
-      <w:r>
-        <w:rPr>
-          <w:rFonts w:ascii="Courier" w:hAnsi="Courier"/>
-          <w:sz w:val="18"/>
-        </w:rPr>
-        <w:t xml:space="preserve"> </w:t>
-      </w:r>
-      <w:r>
-        <w:rPr>
-          <w:rFonts w:ascii="Courier" w:hAnsi="Courier"/>
-          <w:sz w:val="18"/>
-        </w:rPr>
-        <w:t>/Applications/Part</w:t>
-      </w:r>
-      <w:r>
-        <w:rPr>
-          <w:rFonts w:ascii="Courier" w:hAnsi="Courier"/>
-          <w:sz w:val="18"/>
-        </w:rPr>
-        <w:t>itionFinder/PartitionFinder.py Users/Rob</w:t>
-      </w:r>
-      <w:r>
-        <w:rPr>
-          <w:rFonts w:ascii="Courier" w:hAnsi="Courier"/>
-          <w:sz w:val="18"/>
-        </w:rPr>
-        <w:t>/Desktop/frogs</w:t>
-      </w:r>
-    </w:p>
-    <w:bookmarkEnd w:id="34"/>
-    <w:bookmarkEnd w:id="35"/>
-    <w:bookmarkEnd w:id="40"/>
-    <w:bookmarkEnd w:id="41"/>
-    <w:p>
-      <w:pPr>
-        <w:ind w:right="-64"/>
-      </w:pPr>
-    </w:p>
-    <w:p>
-      <w:pPr>
-        <w:ind w:left="284" w:right="-64"/>
-      </w:pPr>
-      <w:bookmarkStart w:id="42" w:name="OLE_LINK42"/>
-      <w:r>
-        <w:t xml:space="preserve">The easiest way to write this long line is just by dragging and dropping, like this: </w:t>
+      <w:r>
+        <w:t xml:space="preserve">In the </w:t>
+      </w:r>
+      <w:r>
+        <w:t>Terminal</w:t>
+      </w:r>
+      <w:r>
+        <w:t xml:space="preserve">, you need to tell the computer where to find PartititionFinder, and where to find your input files. The easiest way to do this is as follows: </w:t>
       </w:r>
     </w:p>
     <w:p>
@@ -4011,7 +3933,7 @@
         <w:pStyle w:val="ListParagraph"/>
         <w:numPr>
           <w:ilvl w:val="1"/>
-          <w:numId w:val="10"/>
+          <w:numId w:val="2"/>
         </w:numPr>
         <w:ind w:right="-64"/>
       </w:pPr>
@@ -4024,12 +3946,12 @@
         <w:pStyle w:val="ListParagraph"/>
         <w:numPr>
           <w:ilvl w:val="1"/>
-          <w:numId w:val="10"/>
+          <w:numId w:val="2"/>
         </w:numPr>
         <w:ind w:right="-64"/>
       </w:pPr>
       <w:r>
-        <w:t>Drag and drop the “PartitionFinder.py” file onto the Terminal. The path to ‘PartitionFinder.py’ will be added automatically.</w:t>
+        <w:t>Drag and drop the “PartitionFinder.py” file (which is in the PartitionFinder folder you just unzipped) onto the command prompt. The path to ‘PartitionFinder.py’ will be added automatically.</w:t>
       </w:r>
     </w:p>
     <w:p>
@@ -4037,7 +3959,7 @@
         <w:pStyle w:val="ListParagraph"/>
         <w:numPr>
           <w:ilvl w:val="1"/>
-          <w:numId w:val="10"/>
+          <w:numId w:val="2"/>
         </w:numPr>
         <w:ind w:right="-64"/>
       </w:pPr>
@@ -4050,47 +3972,195 @@
         <w:pStyle w:val="ListParagraph"/>
         <w:numPr>
           <w:ilvl w:val="1"/>
-          <w:numId w:val="10"/>
+          <w:numId w:val="2"/>
         </w:numPr>
         <w:ind w:right="-64"/>
       </w:pPr>
       <w:r>
-        <w:t>Drag and drop your analysis folder onto the Terminal</w:t>
+        <w:t xml:space="preserve">Drag and drop your analysis folder (in this case the </w:t>
+      </w:r>
+      <w:r>
+        <w:t xml:space="preserve">blue </w:t>
+      </w:r>
+      <w:r>
+        <w:t>‘example’ folder that you can find in the PartitionFinder folder) onto the command prompt</w:t>
       </w:r>
     </w:p>
     <w:p>
       <w:pPr>
         <w:pStyle w:val="ListParagraph"/>
         <w:numPr>
-          <w:ilvl w:val="1"/>
-          <w:numId w:val="10"/>
+          <w:ilvl w:val="0"/>
+          <w:numId w:val="2"/>
         </w:numPr>
         <w:ind w:right="-64"/>
       </w:pPr>
       <w:r>
-        <w:t>Hit Enter</w:t>
-      </w:r>
-    </w:p>
-    <w:p>
-      <w:pPr>
-        <w:ind w:right="-64"/>
-      </w:pPr>
-    </w:p>
-    <w:p>
-      <w:bookmarkStart w:id="43" w:name="OLE_LINK63"/>
-      <w:bookmarkStart w:id="44" w:name="OLE_LINK64"/>
-      <w:bookmarkStart w:id="45" w:name="OLE_LINK54"/>
-      <w:bookmarkEnd w:id="42"/>
+        <w:t>Hit Enter/Return to run PartitionFinder</w:t>
+      </w:r>
+    </w:p>
+    <w:p>
+      <w:pPr>
+        <w:ind w:left="284" w:right="-64"/>
+      </w:pPr>
+    </w:p>
+    <w:p>
+      <w:pPr>
+        <w:ind w:right="-64"/>
+      </w:pPr>
+      <w:r>
+        <w:t>That’s it!</w:t>
+      </w:r>
+    </w:p>
+    <w:p>
+      <w:pPr>
+        <w:ind w:right="-64"/>
+      </w:pPr>
+    </w:p>
+    <w:p>
+      <w:pPr>
+        <w:ind w:right="-64"/>
+      </w:pPr>
+    </w:p>
+    <w:p>
+      <w:pPr>
+        <w:ind w:right="-64"/>
+      </w:pPr>
+      <w:r>
+        <w:t>More generally, you run PartitionFinder by typing a command line that looks like this:</w:t>
+      </w:r>
+    </w:p>
+    <w:p>
+      <w:pPr>
+        <w:ind w:left="284" w:right="-64" w:hanging="284"/>
+        <w:rPr>
+          <w:rFonts w:ascii="Courier" w:hAnsi="Courier"/>
+          <w:sz w:val="18"/>
+        </w:rPr>
+      </w:pPr>
+    </w:p>
+    <w:p>
+      <w:pPr>
+        <w:ind w:left="284" w:right="-64"/>
+        <w:rPr>
+          <w:sz w:val="18"/>
+        </w:rPr>
+      </w:pPr>
+      <w:r>
+        <w:rPr>
+          <w:rFonts w:ascii="Courier" w:hAnsi="Courier"/>
+          <w:sz w:val="18"/>
+        </w:rPr>
+        <w:t xml:space="preserve">python </w:t>
+      </w:r>
+      <w:r>
+        <w:rPr>
+          <w:rFonts w:ascii="Courier" w:hAnsi="Courier"/>
+          <w:sz w:val="18"/>
+        </w:rPr>
+        <w:t>“</w:t>
+      </w:r>
+      <w:r>
+        <w:rPr>
+          <w:rFonts w:ascii="Courier" w:hAnsi="Courier"/>
+          <w:sz w:val="18"/>
+        </w:rPr>
+        <w:t>&lt;PartitionFinder.py&gt;</w:t>
+      </w:r>
+      <w:r>
+        <w:rPr>
+          <w:rFonts w:ascii="Courier" w:hAnsi="Courier"/>
+          <w:sz w:val="18"/>
+        </w:rPr>
+        <w:t>”</w:t>
+      </w:r>
+      <w:r>
+        <w:rPr>
+          <w:rFonts w:ascii="Courier" w:hAnsi="Courier"/>
+          <w:sz w:val="18"/>
+        </w:rPr>
+        <w:t xml:space="preserve"> </w:t>
+      </w:r>
+      <w:r>
+        <w:rPr>
+          <w:rFonts w:ascii="Courier" w:hAnsi="Courier"/>
+          <w:sz w:val="18"/>
+        </w:rPr>
+        <w:t>“</w:t>
+      </w:r>
+      <w:r>
+        <w:rPr>
+          <w:rFonts w:ascii="Courier" w:hAnsi="Courier"/>
+          <w:sz w:val="18"/>
+        </w:rPr>
+        <w:t>&lt;InputFoldername&gt;</w:t>
+      </w:r>
+      <w:r>
+        <w:rPr>
+          <w:rFonts w:ascii="Courier" w:hAnsi="Courier"/>
+          <w:sz w:val="18"/>
+        </w:rPr>
+        <w:t>”</w:t>
+      </w:r>
+    </w:p>
+    <w:p>
+      <w:pPr>
+        <w:ind w:left="284" w:right="-64" w:hanging="284"/>
+      </w:pPr>
+    </w:p>
+    <w:p>
+      <w:pPr>
+        <w:ind w:right="-64"/>
+        <w:rPr>
+          <w:sz w:val="14"/>
+          <w:szCs w:val="14"/>
+        </w:rPr>
+      </w:pPr>
+      <w:r>
+        <w:t xml:space="preserve">Where </w:t>
+      </w:r>
+      <w:r>
+        <w:rPr>
+          <w:rFonts w:ascii="Courier" w:hAnsi="Courier"/>
+          <w:sz w:val="18"/>
+        </w:rPr>
+        <w:t>&lt;PartitionFinder.py&gt;</w:t>
+      </w:r>
+      <w:r>
+        <w:t xml:space="preserve"> is the full path to the PartitionFinder.py (or PartitionFinderProtein.py) file, and </w:t>
+      </w:r>
+      <w:r>
+        <w:rPr>
+          <w:rFonts w:ascii="Courier" w:hAnsi="Courier"/>
+          <w:sz w:val="18"/>
+        </w:rPr>
+        <w:t>&lt;InputFoldername&gt;</w:t>
+      </w:r>
+      <w:r>
+        <w:t xml:space="preserve"> is the full path to your input folder, which should contain an alignment and a .cfg file. Note that the input folder can be anywhere on your computer, it doesn’t have to be in the PartitionFinder folder like the example file. </w:t>
+      </w:r>
+    </w:p>
+    <w:p>
+      <w:pPr>
+        <w:ind w:right="-64"/>
+      </w:pPr>
+    </w:p>
+    <w:p>
+      <w:pPr>
+        <w:ind w:right="-64"/>
+      </w:pPr>
       <w:r>
         <w:t>Once PartitionFinder is running, it will keep you updated about its progress. If it hits a problem, it will (hopefully) provide you with a useful error message that will help you correct that problem. Hopefully, you won’t have too many problems and your terminal screen will look something like that shown below.</w:t>
       </w:r>
-      <w:bookmarkEnd w:id="43"/>
-      <w:bookmarkEnd w:id="44"/>
-      <w:bookmarkEnd w:id="45"/>
-    </w:p>
-    <w:p>
-      <w:pPr>
-        <w:ind w:left="-426"/>
+    </w:p>
+    <w:p>
+      <w:pPr>
+        <w:ind w:right="-64"/>
+      </w:pPr>
+    </w:p>
+    <w:p>
+      <w:pPr>
+        <w:ind w:left="-284" w:right="-64"/>
         <w:jc w:val="center"/>
       </w:pPr>
       <w:r>
@@ -4099,9 +4169,9 @@
           <w:lang w:val="en-US"/>
         </w:rPr>
         <w:drawing>
-          <wp:inline distT="0" distB="0" distL="0" distR="0" wp14:anchorId="782D4473" wp14:editId="7BA7D96C">
-            <wp:extent cx="5673725" cy="2875280"/>
-            <wp:effectExtent l="25400" t="25400" r="15875" b="20320"/>
+          <wp:inline distT="0" distB="0" distL="0" distR="0" wp14:anchorId="45CFEF89" wp14:editId="118AB49F">
+            <wp:extent cx="5992122" cy="2567432"/>
+            <wp:effectExtent l="25400" t="25400" r="27940" b="23495"/>
             <wp:docPr id="3" name="Picture 3" descr="output"/>
             <wp:cNvGraphicFramePr>
               <a:graphicFrameLocks xmlns:a="http://schemas.openxmlformats.org/drawingml/2006/main" noChangeAspect="1"/>
@@ -4115,37 +4185,41 @@
                       <a:picLocks noChangeAspect="1" noChangeArrowheads="1"/>
                     </pic:cNvPicPr>
                   </pic:nvPicPr>
-                  <pic:blipFill>
-                    <a:blip r:embed="rId17">
+                  <pic:blipFill rotWithShape="1">
+                    <a:blip r:embed="rId18">
                       <a:extLst>
                         <a:ext uri="{28A0092B-C50C-407E-A947-70E740481C1C}">
                           <a14:useLocalDpi xmlns:a14="http://schemas.microsoft.com/office/drawing/2010/main" val="0"/>
                         </a:ext>
                       </a:extLst>
                     </a:blip>
-                    <a:srcRect/>
-                    <a:stretch>
-                      <a:fillRect/>
-                    </a:stretch>
+                    <a:srcRect b="15435"/>
+                    <a:stretch/>
                   </pic:blipFill>
                   <pic:spPr bwMode="auto">
                     <a:xfrm>
                       <a:off x="0" y="0"/>
-                      <a:ext cx="5673725" cy="2875280"/>
+                      <a:ext cx="5993561" cy="2568048"/>
                     </a:xfrm>
                     <a:prstGeom prst="rect">
                       <a:avLst/>
                     </a:prstGeom>
                     <a:noFill/>
-                    <a:ln w="6350" cmpd="sng">
+                    <a:ln w="6350" cap="flat" cmpd="sng" algn="ctr">
                       <a:solidFill>
                         <a:srgbClr val="000000"/>
                       </a:solidFill>
+                      <a:prstDash val="solid"/>
                       <a:miter lim="800000"/>
-                      <a:headEnd/>
-                      <a:tailEnd/>
+                      <a:headEnd type="none" w="med" len="med"/>
+                      <a:tailEnd type="none" w="med" len="med"/>
                     </a:ln>
                     <a:effectLst/>
+                    <a:extLst>
+                      <a:ext uri="{53640926-AAD7-44d8-BBD7-CCE9431645EC}">
+                        <a14:shadowObscured xmlns:a14="http://schemas.microsoft.com/office/drawing/2010/main"/>
+                      </a:ext>
+                    </a:extLst>
                   </pic:spPr>
                 </pic:pic>
               </a:graphicData>
@@ -4165,8 +4239,8 @@
       <w:r>
         <w:br w:type="page"/>
       </w:r>
-      <w:bookmarkStart w:id="46" w:name="_Toc171570257"/>
-      <w:bookmarkStart w:id="47" w:name="_Toc195501791"/>
+      <w:bookmarkStart w:id="34" w:name="_Toc195501791"/>
+      <w:bookmarkStart w:id="35" w:name="_Toc171570257"/>
       <w:r>
         <w:t xml:space="preserve">Running </w:t>
       </w:r>
@@ -4182,7 +4256,7 @@
       <w:r>
         <w:t xml:space="preserve"> on Windows</w:t>
       </w:r>
-      <w:bookmarkEnd w:id="47"/>
+      <w:bookmarkEnd w:id="34"/>
     </w:p>
     <w:p>
       <w:pPr>
@@ -4191,14 +4265,14 @@
           <w:sz w:val="26"/>
         </w:rPr>
       </w:pPr>
-      <w:bookmarkStart w:id="48" w:name="_Toc195501792"/>
+      <w:bookmarkStart w:id="36" w:name="_Toc195501792"/>
       <w:r>
         <w:rPr>
           <w:sz w:val="26"/>
         </w:rPr>
         <w:t>Installing Python on Windows</w:t>
       </w:r>
-      <w:bookmarkEnd w:id="48"/>
+      <w:bookmarkEnd w:id="36"/>
     </w:p>
     <w:p>
       <w:pPr>
@@ -4224,7 +4298,7 @@
       <w:r>
         <w:t xml:space="preserve">: </w:t>
       </w:r>
-      <w:hyperlink r:id="rId18" w:history="1">
+      <w:hyperlink r:id="rId19" w:history="1">
         <w:r>
           <w:rPr>
             <w:rStyle w:val="Hyperlink"/>
@@ -4245,8 +4319,8 @@
       <w:pPr>
         <w:ind w:right="-64"/>
       </w:pPr>
-      <w:bookmarkStart w:id="49" w:name="OLE_LINK70"/>
-      <w:bookmarkStart w:id="50" w:name="OLE_LINK71"/>
+      <w:bookmarkStart w:id="37" w:name="OLE_LINK70"/>
+      <w:bookmarkStart w:id="38" w:name="OLE_LINK71"/>
       <w:r>
         <w:t xml:space="preserve">Once python is installed you’ll need to update your “PATH”, so that your computer can find it. </w:t>
       </w:r>
@@ -4254,8 +4328,8 @@
         <w:t>To do this, follow these steps:</w:t>
       </w:r>
     </w:p>
-    <w:bookmarkEnd w:id="49"/>
-    <w:bookmarkEnd w:id="50"/>
+    <w:bookmarkEnd w:id="37"/>
+    <w:bookmarkEnd w:id="38"/>
     <w:p>
       <w:pPr>
         <w:rPr>
@@ -4355,6 +4429,9 @@
         <w:t xml:space="preserve"> </w:t>
       </w:r>
       <w:r>
+        <w:t xml:space="preserve">(it’s on the left) </w:t>
+      </w:r>
+      <w:r>
         <w:t>then click the</w:t>
       </w:r>
       <w:r>
@@ -4415,7 +4492,7 @@
           <w:b/>
           <w:bCs/>
         </w:rPr>
-        <w:t>PATH</w:t>
+        <w:t>Path</w:t>
       </w:r>
       <w:r>
         <w:rPr>
@@ -4435,20 +4512,54 @@
           <w:numId w:val="8"/>
         </w:numPr>
       </w:pPr>
-      <w:r>
-        <w:t xml:space="preserve">In the Edit windows, </w:t>
-      </w:r>
-      <w:bookmarkStart w:id="51" w:name="OLE_LINK72"/>
+      <w:bookmarkStart w:id="39" w:name="OLE_LINK94"/>
+      <w:bookmarkStart w:id="40" w:name="OLE_LINK95"/>
+      <w:r>
+        <w:t>Click “</w:t>
+      </w:r>
+      <w:r>
+        <w:t>Edit</w:t>
+      </w:r>
+      <w:r>
+        <w:t>…”</w:t>
+      </w:r>
+      <w:r>
+        <w:t xml:space="preserve">, </w:t>
+      </w:r>
+      <w:bookmarkStart w:id="41" w:name="OLE_LINK72"/>
+      <w:r>
+        <w:t xml:space="preserve">and </w:t>
+      </w:r>
       <w:r>
         <w:t xml:space="preserve">add this text to the end of the </w:t>
       </w:r>
+      <w:bookmarkStart w:id="42" w:name="OLE_LINK61"/>
+      <w:bookmarkStart w:id="43" w:name="OLE_LINK62"/>
       <w:r>
         <w:rPr>
           <w:b/>
           <w:bCs/>
         </w:rPr>
-        <w:t>PATH</w:t>
-      </w:r>
+        <w:t>Path</w:t>
+      </w:r>
+      <w:bookmarkEnd w:id="42"/>
+      <w:bookmarkEnd w:id="43"/>
+      <w:r>
+        <w:rPr>
+          <w:bCs/>
+        </w:rPr>
+        <w:t xml:space="preserve">. </w:t>
+      </w:r>
+      <w:bookmarkStart w:id="44" w:name="OLE_LINK68"/>
+      <w:bookmarkStart w:id="45" w:name="OLE_LINK69"/>
+      <w:r>
+        <w:rPr>
+          <w:bCs/>
+        </w:rPr>
+        <w:t>Note that there should be no spaces anywhere at all</w:t>
+      </w:r>
+      <w:bookmarkEnd w:id="44"/>
+      <w:bookmarkEnd w:id="45"/>
       <w:r>
         <w:t>:</w:t>
       </w:r>
@@ -4465,8 +4576,10 @@
       <w:r>
         <w:t>;C:\Python27</w:t>
       </w:r>
-      <w:bookmarkEnd w:id="51"/>
-    </w:p>
+      <w:bookmarkEnd w:id="41"/>
+    </w:p>
+    <w:bookmarkEnd w:id="39"/>
+    <w:bookmarkEnd w:id="40"/>
     <w:p>
       <w:pPr>
         <w:ind w:left="1440"/>
@@ -4564,10 +4677,22 @@
       </w:r>
       <w:r>
         <w:rPr>
+          <w:bCs/>
+        </w:rPr>
+        <w:t>“</w:t>
+      </w:r>
+      <w:r>
+        <w:rPr>
           <w:b/>
           <w:bCs/>
         </w:rPr>
-        <w:t>PATH</w:t>
+        <w:t>Path</w:t>
+      </w:r>
+      <w:r>
+        <w:rPr>
+          <w:bCs/>
+        </w:rPr>
+        <w:t>”</w:t>
       </w:r>
       <w:r>
         <w:t>, and click on it.</w:t>
@@ -4581,17 +4706,32 @@
         </w:numPr>
       </w:pPr>
       <w:r>
-        <w:t xml:space="preserve">In the Edit windows, </w:t>
-      </w:r>
-      <w:r>
-        <w:t xml:space="preserve">add this text to the end of the </w:t>
+        <w:t>Click “</w:t>
+      </w:r>
+      <w:r>
+        <w:t>Edit</w:t>
+      </w:r>
+      <w:r>
+        <w:t>…”</w:t>
+      </w:r>
+      <w:r>
+        <w:t xml:space="preserve">, </w:t>
+      </w:r>
+      <w:r>
+        <w:t xml:space="preserve">and add this text to the end of the </w:t>
       </w:r>
       <w:r>
         <w:rPr>
           <w:b/>
           <w:bCs/>
         </w:rPr>
-        <w:t>PATH</w:t>
+        <w:t>Path</w:t>
+      </w:r>
+      <w:r>
+        <w:rPr>
+          <w:bCs/>
+        </w:rPr>
+        <w:t>. Note that there should be no spaces anywhere at all</w:t>
       </w:r>
       <w:r>
         <w:t>:</w:t>
@@ -4599,12 +4739,12 @@
     </w:p>
     <w:p>
       <w:pPr>
-        <w:ind w:left="720" w:firstLine="720"/>
-      </w:pPr>
-    </w:p>
-    <w:p>
-      <w:pPr>
-        <w:ind w:left="720" w:firstLine="720"/>
+        <w:ind w:left="1440"/>
+      </w:pPr>
+    </w:p>
+    <w:p>
+      <w:pPr>
+        <w:ind w:left="1440"/>
       </w:pPr>
       <w:r>
         <w:t>;C:\Python27</w:t>
@@ -4715,17 +4855,32 @@
         </w:numPr>
       </w:pPr>
       <w:r>
-        <w:t xml:space="preserve">In the Edit windows, </w:t>
-      </w:r>
-      <w:r>
-        <w:t xml:space="preserve">add this text to the end of the </w:t>
+        <w:t>Click “</w:t>
+      </w:r>
+      <w:r>
+        <w:t>Edit</w:t>
+      </w:r>
+      <w:r>
+        <w:t>…”</w:t>
+      </w:r>
+      <w:r>
+        <w:t xml:space="preserve">, </w:t>
+      </w:r>
+      <w:r>
+        <w:t xml:space="preserve">and add this text to the end of the </w:t>
       </w:r>
       <w:r>
         <w:rPr>
           <w:b/>
           <w:bCs/>
         </w:rPr>
-        <w:t>PATH</w:t>
+        <w:t>Path</w:t>
+      </w:r>
+      <w:r>
+        <w:rPr>
+          <w:bCs/>
+        </w:rPr>
+        <w:t>. Note that there should be no spaces anywhere at all</w:t>
       </w:r>
       <w:r>
         <w:t>:</w:t>
@@ -4733,12 +4888,12 @@
     </w:p>
     <w:p>
       <w:pPr>
-        <w:ind w:left="720" w:firstLine="720"/>
-      </w:pPr>
-    </w:p>
-    <w:p>
-      <w:pPr>
-        <w:ind w:left="720" w:firstLine="720"/>
+        <w:ind w:left="1440"/>
+      </w:pPr>
+    </w:p>
+    <w:p>
+      <w:pPr>
+        <w:ind w:left="1440"/>
       </w:pPr>
       <w:r>
         <w:t>;C:\Python27</w:t>
@@ -4746,18 +4901,99 @@
     </w:p>
     <w:p/>
     <w:p>
-      <w:r>
-        <w:t>That’s it. Now you’re ready to run the PartitionFinder programs.</w:t>
-      </w:r>
+      <w:pPr>
+        <w:pStyle w:val="Heading2"/>
+      </w:pPr>
+      <w:bookmarkStart w:id="46" w:name="_Toc195501793"/>
+      <w:r>
+        <w:t xml:space="preserve">Installing PartitionFinder on </w:t>
+      </w:r>
+      <w:r>
+        <w:t>Windows</w:t>
+      </w:r>
+    </w:p>
+    <w:p/>
+    <w:p>
+      <w:pPr>
+        <w:pStyle w:val="ListParagraph"/>
+        <w:numPr>
+          <w:ilvl w:val="0"/>
+          <w:numId w:val="12"/>
+        </w:numPr>
+      </w:pPr>
+      <w:r>
+        <w:t xml:space="preserve">Download the latest version of PartitionFinder from </w:t>
+      </w:r>
+      <w:hyperlink r:id="rId20" w:history="1">
+        <w:r>
+          <w:rPr>
+            <w:rStyle w:val="Hyperlink"/>
+          </w:rPr>
+          <w:t>www.robertlanfear.com/partitionfinder</w:t>
+        </w:r>
+      </w:hyperlink>
+      <w:r>
+        <w:t>, PartitionFinderProtein is included with this download</w:t>
+      </w:r>
+    </w:p>
+    <w:p>
+      <w:pPr>
+        <w:pStyle w:val="ListParagraph"/>
+        <w:numPr>
+          <w:ilvl w:val="0"/>
+          <w:numId w:val="12"/>
+        </w:numPr>
+      </w:pPr>
+      <w:r>
+        <w:t>Unzip the .zip file by right-clicking on the .zip file and choosing ‘Extract All’</w:t>
+      </w:r>
+      <w:r>
+        <w:t xml:space="preserve">.  </w:t>
+      </w:r>
+      <w:r>
+        <w:t xml:space="preserve">Inside the unzipped folder, find the folder called </w:t>
+      </w:r>
+      <w:r>
+        <w:t>something like ‘PartitionFinder1.0.0’ (</w:t>
+      </w:r>
+      <w:r>
+        <w:t>the numbers will depend</w:t>
+      </w:r>
+      <w:r>
+        <w:t xml:space="preserve"> on the version you have</w:t>
+      </w:r>
+      <w:r>
+        <w:t>)</w:t>
+      </w:r>
+      <w:r>
+        <w:t>.</w:t>
+      </w:r>
+    </w:p>
+    <w:p>
+      <w:pPr>
+        <w:pStyle w:val="ListParagraph"/>
+        <w:numPr>
+          <w:ilvl w:val="0"/>
+          <w:numId w:val="12"/>
+        </w:numPr>
+      </w:pPr>
+      <w:r>
+        <w:t xml:space="preserve">Move </w:t>
+      </w:r>
+      <w:r>
+        <w:t>this folder</w:t>
+      </w:r>
+      <w:r>
+        <w:t xml:space="preserve"> to wherever you want to store the PartitionFinder program</w:t>
+      </w:r>
+    </w:p>
+    <w:p>
+      <w:pPr>
+        <w:pStyle w:val="Heading2"/>
+      </w:pPr>
       <w:r>
         <w:br w:type="page"/>
       </w:r>
-    </w:p>
-    <w:p>
-      <w:pPr>
-        <w:pStyle w:val="Heading2"/>
-      </w:pPr>
-      <w:bookmarkStart w:id="52" w:name="_Toc195501793"/>
       <w:r>
         <w:t>Running PartitionFinder</w:t>
       </w:r>
@@ -4767,30 +5003,40 @@
       <w:r>
         <w:t xml:space="preserve"> on Windows</w:t>
       </w:r>
-      <w:bookmarkEnd w:id="52"/>
-    </w:p>
-    <w:p>
-      <w:pPr>
-        <w:ind w:right="-64"/>
-      </w:pPr>
-    </w:p>
-    <w:p>
-      <w:pPr>
-        <w:ind w:right="-64"/>
-      </w:pPr>
-      <w:r>
-        <w:t>The instructions here describe how to run PartitionFinder, which analyses nucleotide sequences. If you want to use PartitionFinderProtein, which analyses amino acid sequences, just replace ‘PartitionFinder’ with ‘PartitionFinderProtein’ throughout.</w:t>
-      </w:r>
-    </w:p>
-    <w:p/>
-    <w:p>
-      <w:pPr>
-        <w:ind w:right="-64"/>
-      </w:pPr>
-      <w:r>
-        <w:t>Once you have your input files set up (see below), follow these steps to run PartitionFinder.</w:t>
-      </w:r>
-    </w:p>
+      <w:bookmarkEnd w:id="46"/>
+    </w:p>
+    <w:p>
+      <w:pPr>
+        <w:ind w:right="-64"/>
+      </w:pPr>
+    </w:p>
+    <w:p>
+      <w:pPr>
+        <w:ind w:right="-64"/>
+      </w:pPr>
+      <w:bookmarkStart w:id="47" w:name="OLE_LINK111"/>
+      <w:bookmarkStart w:id="48" w:name="OLE_LINK112"/>
+      <w:r>
+        <w:t>These instructions describe how to run the ‘example’ analysis using PartitionFinder.</w:t>
+      </w:r>
+      <w:r>
+        <w:t xml:space="preserve"> To run PartitionFinderProtein</w:t>
+      </w:r>
+      <w:r>
+        <w:t xml:space="preserve"> (which doesn’t come with an example)</w:t>
+      </w:r>
+      <w:r>
+        <w:t xml:space="preserve">, just follow these instructions but replace ‘PartitionFinder’ with ‘PartitionFinderProtein’ </w:t>
+      </w:r>
+      <w:r>
+        <w:t>in step 2</w:t>
+      </w:r>
+      <w:r>
+        <w:t>.</w:t>
+      </w:r>
+    </w:p>
+    <w:bookmarkEnd w:id="47"/>
+    <w:bookmarkEnd w:id="48"/>
     <w:p/>
     <w:p>
       <w:pPr>
@@ -4813,7 +5059,13 @@
         <w:t>” -&gt; “</w:t>
       </w:r>
       <w:r>
-        <w:t>Acessories</w:t>
+        <w:t>A</w:t>
+      </w:r>
+      <w:r>
+        <w:t>c</w:t>
+      </w:r>
+      <w:r>
+        <w:t>cessories</w:t>
       </w:r>
       <w:r>
         <w:t>” -&gt; “</w:t>
@@ -4828,7 +5080,16 @@
         <w:t>.</w:t>
       </w:r>
       <w:r>
-        <w:t xml:space="preserve"> On Windows 7 you can just type “cmd” into the </w:t>
+        <w:t xml:space="preserve"> On </w:t>
+      </w:r>
+      <w:r>
+        <w:rPr>
+          <w:b/>
+        </w:rPr>
+        <w:t xml:space="preserve">Windows 7 </w:t>
+      </w:r>
+      <w:r>
+        <w:t xml:space="preserve">you can just type “cmd” into the </w:t>
       </w:r>
       <w:r>
         <w:t>search box area, and you’ll see it.</w:t>
@@ -4842,140 +5103,13 @@
         </w:numPr>
         <w:ind w:left="284" w:right="-64" w:hanging="284"/>
       </w:pPr>
-      <w:r>
-        <w:t xml:space="preserve">In the command prompt, you need to tell the computer where to find PartititionFinder, and where to find your input files. To do that, you’ll enter a line that looks like </w:t>
-      </w:r>
-      <w:r>
-        <w:t>this:</w:t>
-      </w:r>
-      <w:r>
-        <w:t xml:space="preserve"> </w:t>
-      </w:r>
-    </w:p>
-    <w:p>
-      <w:pPr>
-        <w:ind w:left="284" w:right="-64" w:hanging="284"/>
-        <w:rPr>
-          <w:rFonts w:ascii="Courier" w:hAnsi="Courier"/>
-          <w:sz w:val="18"/>
-        </w:rPr>
-      </w:pPr>
-    </w:p>
-    <w:p>
-      <w:pPr>
-        <w:ind w:left="284" w:right="-64"/>
-        <w:rPr>
-          <w:sz w:val="18"/>
-        </w:rPr>
-      </w:pPr>
-      <w:r>
-        <w:rPr>
-          <w:rFonts w:ascii="Courier" w:hAnsi="Courier"/>
-          <w:sz w:val="18"/>
-        </w:rPr>
-        <w:t xml:space="preserve">python </w:t>
-      </w:r>
-      <w:r>
-        <w:rPr>
-          <w:rFonts w:ascii="Courier" w:hAnsi="Courier"/>
-          <w:sz w:val="18"/>
-        </w:rPr>
-        <w:t>“</w:t>
-      </w:r>
-      <w:r>
-        <w:rPr>
-          <w:rFonts w:ascii="Courier" w:hAnsi="Courier"/>
-          <w:sz w:val="18"/>
-        </w:rPr>
-        <w:t>&lt;PartitionFinder.py&gt;</w:t>
-      </w:r>
-      <w:r>
-        <w:rPr>
-          <w:rFonts w:ascii="Courier" w:hAnsi="Courier"/>
-          <w:sz w:val="18"/>
-        </w:rPr>
-        <w:t>”</w:t>
-      </w:r>
-      <w:r>
-        <w:rPr>
-          <w:rFonts w:ascii="Courier" w:hAnsi="Courier"/>
-          <w:sz w:val="18"/>
-        </w:rPr>
-        <w:t xml:space="preserve"> </w:t>
-      </w:r>
-      <w:r>
-        <w:rPr>
-          <w:rFonts w:ascii="Courier" w:hAnsi="Courier"/>
-          <w:sz w:val="18"/>
-        </w:rPr>
-        <w:t>“</w:t>
-      </w:r>
-      <w:r>
-        <w:rPr>
-          <w:rFonts w:ascii="Courier" w:hAnsi="Courier"/>
-          <w:sz w:val="18"/>
-        </w:rPr>
-        <w:t>&lt;InputFoldername&gt;</w:t>
-      </w:r>
-      <w:r>
-        <w:rPr>
-          <w:rFonts w:ascii="Courier" w:hAnsi="Courier"/>
-          <w:sz w:val="18"/>
-        </w:rPr>
-        <w:t>”</w:t>
-      </w:r>
-    </w:p>
-    <w:p>
-      <w:pPr>
-        <w:ind w:left="284" w:right="-64" w:hanging="284"/>
-      </w:pPr>
-    </w:p>
-    <w:p>
-      <w:pPr>
-        <w:ind w:left="284" w:right="-64"/>
-      </w:pPr>
-      <w:r>
-        <w:t>For example, if I’d downloaded PartitionFinder and unzipped it into my ‘Program Files’ folder, and I had an analysis in a folder in ‘My Documents’ called ‘frogs’, I would type this at the command line, and then hit Enter:</w:t>
-      </w:r>
-    </w:p>
-    <w:p>
-      <w:pPr>
-        <w:ind w:right="-64" w:firstLine="232"/>
-        <w:rPr>
-          <w:rFonts w:ascii="Courier" w:hAnsi="Courier"/>
-        </w:rPr>
-      </w:pPr>
-    </w:p>
-    <w:p>
-      <w:pPr>
-        <w:ind w:left="-709" w:right="-1339" w:firstLine="284"/>
-        <w:rPr>
-          <w:sz w:val="14"/>
-          <w:szCs w:val="14"/>
-        </w:rPr>
-      </w:pPr>
-      <w:r>
-        <w:rPr>
-          <w:rFonts w:ascii="Courier" w:hAnsi="Courier"/>
-          <w:sz w:val="14"/>
-          <w:szCs w:val="14"/>
-        </w:rPr>
-        <w:t>python  “c:\Program Files\partitionfinder\PartitionFinder.py” “c:\Documents and Settings\brett\My Documents\frogs”</w:t>
-      </w:r>
-    </w:p>
-    <w:p>
-      <w:pPr>
-        <w:ind w:right="-64"/>
-      </w:pPr>
-    </w:p>
-    <w:p>
-      <w:pPr>
-        <w:ind w:left="284" w:right="-64"/>
-      </w:pPr>
-      <w:bookmarkStart w:id="53" w:name="OLE_LINK83"/>
-      <w:bookmarkStart w:id="54" w:name="OLE_LINK84"/>
-      <w:r>
-        <w:t xml:space="preserve">The easiest way to write this long line is just by dragging and dropping, like this: </w:t>
+      <w:bookmarkStart w:id="49" w:name="OLE_LINK102"/>
+      <w:bookmarkStart w:id="50" w:name="OLE_LINK103"/>
+      <w:r>
+        <w:t xml:space="preserve">In the command prompt, you need to tell the computer where to find PartititionFinder, and where to find your input files. </w:t>
+      </w:r>
+      <w:r>
+        <w:t xml:space="preserve">The easiest way to do this is as follows: </w:t>
       </w:r>
     </w:p>
     <w:p>
@@ -4983,7 +5117,7 @@
         <w:pStyle w:val="ListParagraph"/>
         <w:numPr>
           <w:ilvl w:val="1"/>
-          <w:numId w:val="10"/>
+          <w:numId w:val="5"/>
         </w:numPr>
         <w:ind w:right="-64"/>
       </w:pPr>
@@ -4996,18 +5130,18 @@
         <w:pStyle w:val="ListParagraph"/>
         <w:numPr>
           <w:ilvl w:val="1"/>
-          <w:numId w:val="10"/>
+          <w:numId w:val="5"/>
         </w:numPr>
         <w:ind w:right="-64"/>
       </w:pPr>
       <w:r>
-        <w:t>Drag and drop the “PartitionFinder.py” file onto the command prompt. The path to ‘PartitionFinde</w:t>
-      </w:r>
-      <w:r>
-        <w:t>r</w:t>
-      </w:r>
-      <w:r>
-        <w:t>.py’ will be added automatically.</w:t>
+        <w:t xml:space="preserve">Drag and drop the “PartitionFinder.py” file </w:t>
+      </w:r>
+      <w:r>
+        <w:t xml:space="preserve">(which is in the PartitionFinder folder you just unzipped) </w:t>
+      </w:r>
+      <w:r>
+        <w:t>onto the command prompt. The path to ‘PartitionFinder.py’ will be added automatically.</w:t>
       </w:r>
     </w:p>
     <w:p>
@@ -5015,7 +5149,7 @@
         <w:pStyle w:val="ListParagraph"/>
         <w:numPr>
           <w:ilvl w:val="1"/>
-          <w:numId w:val="10"/>
+          <w:numId w:val="5"/>
         </w:numPr>
         <w:ind w:right="-64"/>
       </w:pPr>
@@ -5028,29 +5162,202 @@
         <w:pStyle w:val="ListParagraph"/>
         <w:numPr>
           <w:ilvl w:val="1"/>
-          <w:numId w:val="10"/>
+          <w:numId w:val="5"/>
         </w:numPr>
         <w:ind w:right="-64"/>
       </w:pPr>
       <w:r>
-        <w:t>Drag and drop your analysis folder on the command prompt</w:t>
+        <w:t xml:space="preserve">Drag and drop your analysis folder </w:t>
+      </w:r>
+      <w:r>
+        <w:t xml:space="preserve">(in this case the ‘example’ folder that you can find in the PartitionFinder folder) </w:t>
+      </w:r>
+      <w:r>
+        <w:t>on</w:t>
+      </w:r>
+      <w:r>
+        <w:t>to</w:t>
+      </w:r>
+      <w:r>
+        <w:t xml:space="preserve"> the command prompt</w:t>
       </w:r>
     </w:p>
     <w:p>
       <w:pPr>
         <w:pStyle w:val="ListParagraph"/>
         <w:numPr>
-          <w:ilvl w:val="1"/>
-          <w:numId w:val="10"/>
+          <w:ilvl w:val="0"/>
+          <w:numId w:val="5"/>
         </w:numPr>
-        <w:ind w:right="-64"/>
+        <w:ind w:left="284" w:right="-64" w:hanging="284"/>
       </w:pPr>
       <w:r>
         <w:t>Hit Enter/Return</w:t>
       </w:r>
-    </w:p>
-    <w:bookmarkEnd w:id="53"/>
-    <w:bookmarkEnd w:id="54"/>
+      <w:r>
+        <w:t xml:space="preserve"> to run PartitionFinder</w:t>
+      </w:r>
+    </w:p>
+    <w:p>
+      <w:pPr>
+        <w:ind w:left="284" w:right="-64"/>
+      </w:pPr>
+    </w:p>
+    <w:p>
+      <w:pPr>
+        <w:ind w:right="-64"/>
+      </w:pPr>
+      <w:r>
+        <w:t>That’s it!</w:t>
+      </w:r>
+    </w:p>
+    <w:p>
+      <w:pPr>
+        <w:ind w:right="-64"/>
+      </w:pPr>
+    </w:p>
+    <w:p>
+      <w:pPr>
+        <w:ind w:right="-64"/>
+      </w:pPr>
+    </w:p>
+    <w:p>
+      <w:pPr>
+        <w:ind w:right="-64"/>
+      </w:pPr>
+    </w:p>
+    <w:p>
+      <w:pPr>
+        <w:ind w:right="-64"/>
+      </w:pPr>
+      <w:r>
+        <w:t>More generally, you run PartitionFinder by typing a command line that looks like this:</w:t>
+      </w:r>
+    </w:p>
+    <w:p>
+      <w:pPr>
+        <w:ind w:left="284" w:right="-64" w:hanging="284"/>
+        <w:rPr>
+          <w:rFonts w:ascii="Courier" w:hAnsi="Courier"/>
+          <w:sz w:val="18"/>
+        </w:rPr>
+      </w:pPr>
+    </w:p>
+    <w:p>
+      <w:pPr>
+        <w:ind w:left="284" w:right="-64"/>
+        <w:rPr>
+          <w:sz w:val="18"/>
+        </w:rPr>
+      </w:pPr>
+      <w:r>
+        <w:rPr>
+          <w:rFonts w:ascii="Courier" w:hAnsi="Courier"/>
+          <w:sz w:val="18"/>
+        </w:rPr>
+        <w:t xml:space="preserve">python </w:t>
+      </w:r>
+      <w:r>
+        <w:rPr>
+          <w:rFonts w:ascii="Courier" w:hAnsi="Courier"/>
+          <w:sz w:val="18"/>
+        </w:rPr>
+        <w:t>“</w:t>
+      </w:r>
+      <w:bookmarkStart w:id="51" w:name="OLE_LINK98"/>
+      <w:bookmarkStart w:id="52" w:name="OLE_LINK99"/>
+      <w:r>
+        <w:rPr>
+          <w:rFonts w:ascii="Courier" w:hAnsi="Courier"/>
+          <w:sz w:val="18"/>
+        </w:rPr>
+        <w:t>&lt;PartitionFinder.py&gt;</w:t>
+      </w:r>
+      <w:bookmarkEnd w:id="51"/>
+      <w:bookmarkEnd w:id="52"/>
+      <w:r>
+        <w:rPr>
+          <w:rFonts w:ascii="Courier" w:hAnsi="Courier"/>
+          <w:sz w:val="18"/>
+        </w:rPr>
+        <w:t>”</w:t>
+      </w:r>
+      <w:r>
+        <w:rPr>
+          <w:rFonts w:ascii="Courier" w:hAnsi="Courier"/>
+          <w:sz w:val="18"/>
+        </w:rPr>
+        <w:t xml:space="preserve"> </w:t>
+      </w:r>
+      <w:r>
+        <w:rPr>
+          <w:rFonts w:ascii="Courier" w:hAnsi="Courier"/>
+          <w:sz w:val="18"/>
+        </w:rPr>
+        <w:t>“</w:t>
+      </w:r>
+      <w:bookmarkStart w:id="53" w:name="OLE_LINK100"/>
+      <w:bookmarkStart w:id="54" w:name="OLE_LINK101"/>
+      <w:r>
+        <w:rPr>
+          <w:rFonts w:ascii="Courier" w:hAnsi="Courier"/>
+          <w:sz w:val="18"/>
+        </w:rPr>
+        <w:t>&lt;InputFoldername&gt;</w:t>
+      </w:r>
+      <w:bookmarkEnd w:id="53"/>
+      <w:bookmarkEnd w:id="54"/>
+      <w:r>
+        <w:rPr>
+          <w:rFonts w:ascii="Courier" w:hAnsi="Courier"/>
+          <w:sz w:val="18"/>
+        </w:rPr>
+        <w:t>”</w:t>
+      </w:r>
+    </w:p>
+    <w:p>
+      <w:pPr>
+        <w:ind w:left="284" w:right="-64" w:hanging="284"/>
+      </w:pPr>
+    </w:p>
+    <w:p>
+      <w:pPr>
+        <w:ind w:right="-64"/>
+        <w:rPr>
+          <w:sz w:val="14"/>
+          <w:szCs w:val="14"/>
+        </w:rPr>
+      </w:pPr>
+      <w:r>
+        <w:t xml:space="preserve">Where </w:t>
+      </w:r>
+      <w:r>
+        <w:rPr>
+          <w:rFonts w:ascii="Courier" w:hAnsi="Courier"/>
+          <w:sz w:val="18"/>
+        </w:rPr>
+        <w:t>&lt;PartitionFinder.py&gt;</w:t>
+      </w:r>
+      <w:r>
+        <w:t xml:space="preserve"> is the full path to the PartitionFinder.py (or PartitionFinderProtein.py) file, and </w:t>
+      </w:r>
+      <w:r>
+        <w:rPr>
+          <w:rFonts w:ascii="Courier" w:hAnsi="Courier"/>
+          <w:sz w:val="18"/>
+        </w:rPr>
+        <w:t>&lt;InputFoldername&gt;</w:t>
+      </w:r>
+      <w:r>
+        <w:t xml:space="preserve"> is the full path to your input folder, which should contain an alignment and a .cfg file.</w:t>
+      </w:r>
+      <w:r>
+        <w:t xml:space="preserve"> </w:t>
+      </w:r>
+      <w:r>
+        <w:t xml:space="preserve">Note that the input folder can be anywhere on your computer, it doesn’t have to be in the PartitionFinder folder like the example file. </w:t>
+      </w:r>
+    </w:p>
     <w:p>
       <w:pPr>
         <w:ind w:right="-64"/>
@@ -5064,6 +5371,8 @@
         <w:t>Once PartitionFinder is running, it will keep you updated about its progress. If it hits a problem, it will (hopefully) provide you with a useful error message that will help you correct that problem. Hopefully, you won’t have too many problems and your terminal screen will look something like that shown below.</w:t>
       </w:r>
     </w:p>
+    <w:bookmarkEnd w:id="49"/>
+    <w:bookmarkEnd w:id="50"/>
     <w:p>
       <w:pPr>
         <w:ind w:right="-64"/>
@@ -5074,16 +5383,16 @@
           <w:lang w:val="en-US"/>
         </w:rPr>
         <w:drawing>
-          <wp:anchor distT="0" distB="0" distL="114300" distR="114300" simplePos="0" relativeHeight="251660288" behindDoc="0" locked="0" layoutInCell="1" allowOverlap="1" wp14:anchorId="559486C2" wp14:editId="52A8C30E">
+          <wp:anchor distT="0" distB="0" distL="114300" distR="114300" simplePos="0" relativeHeight="251660288" behindDoc="0" locked="0" layoutInCell="1" allowOverlap="1" wp14:anchorId="559486C2" wp14:editId="7B26BFA0">
             <wp:simplePos x="0" y="0"/>
             <wp:positionH relativeFrom="column">
-              <wp:posOffset>-62865</wp:posOffset>
+              <wp:posOffset>-177165</wp:posOffset>
             </wp:positionH>
             <wp:positionV relativeFrom="paragraph">
-              <wp:posOffset>109220</wp:posOffset>
+              <wp:posOffset>158115</wp:posOffset>
             </wp:positionV>
-            <wp:extent cx="5257800" cy="3040952"/>
-            <wp:effectExtent l="0" t="0" r="0" b="7620"/>
+            <wp:extent cx="5721911" cy="2286000"/>
+            <wp:effectExtent l="0" t="0" r="0" b="0"/>
             <wp:wrapNone/>
             <wp:docPr id="11" name="Picture 11"/>
             <wp:cNvGraphicFramePr>
@@ -5096,26 +5405,33 @@
                     <pic:cNvPr id="0" name="frogs.bmp"/>
                     <pic:cNvPicPr/>
                   </pic:nvPicPr>
-                  <pic:blipFill>
-                    <a:blip r:embed="rId19">
+                  <pic:blipFill rotWithShape="1">
+                    <a:blip r:embed="rId21">
                       <a:extLst>
                         <a:ext uri="{28A0092B-C50C-407E-A947-70E740481C1C}">
                           <a14:useLocalDpi xmlns:a14="http://schemas.microsoft.com/office/drawing/2010/main" val="0"/>
                         </a:ext>
                       </a:extLst>
                     </a:blip>
-                    <a:stretch>
-                      <a:fillRect/>
-                    </a:stretch>
+                    <a:srcRect l="-174" t="301" r="174" b="30610"/>
+                    <a:stretch/>
                   </pic:blipFill>
-                  <pic:spPr>
+                  <pic:spPr bwMode="auto">
                     <a:xfrm>
                       <a:off x="0" y="0"/>
-                      <a:ext cx="5258383" cy="3041289"/>
+                      <a:ext cx="5721911" cy="2286000"/>
                     </a:xfrm>
                     <a:prstGeom prst="rect">
                       <a:avLst/>
                     </a:prstGeom>
+                    <a:ln>
+                      <a:noFill/>
+                    </a:ln>
+                    <a:extLst>
+                      <a:ext uri="{53640926-AAD7-44d8-BBD7-CCE9431645EC}">
+                        <a14:shadowObscured xmlns:a14="http://schemas.microsoft.com/office/drawing/2010/main"/>
+                      </a:ext>
+                    </a:extLst>
                   </pic:spPr>
                 </pic:pic>
               </a:graphicData>
@@ -5173,7 +5489,7 @@
       <w:r>
         <w:t>Input Files</w:t>
       </w:r>
-      <w:bookmarkEnd w:id="46"/>
+      <w:bookmarkEnd w:id="35"/>
       <w:bookmarkEnd w:id="55"/>
     </w:p>
     <w:p>
@@ -5182,7 +5498,7 @@
       </w:pPr>
       <w:bookmarkStart w:id="56" w:name="_Toc171570259"/>
       <w:bookmarkStart w:id="57" w:name="OLE_LINK13"/>
-      <w:bookmarkEnd w:id="26"/>
+      <w:bookmarkEnd w:id="31"/>
       <w:r>
         <w:t xml:space="preserve">PartitionFinder </w:t>
       </w:r>
@@ -5201,7 +5517,7 @@
       <w:r>
         <w:t xml:space="preserve"> folder. There is also an online tutorial at </w:t>
       </w:r>
-      <w:hyperlink r:id="rId20" w:history="1">
+      <w:hyperlink r:id="rId22" w:history="1">
         <w:r>
           <w:rPr>
             <w:rStyle w:val="Hyperlink"/>
@@ -5304,7 +5620,7 @@
       <w:r>
         <w:t xml:space="preserve">Your alignment needs to be in Phylip format. We use the same version of Phylip format that PhyML uses, which is described in detail here </w:t>
       </w:r>
-      <w:hyperlink r:id="rId21" w:history="1">
+      <w:hyperlink r:id="rId23" w:history="1">
         <w:r>
           <w:rPr>
             <w:rStyle w:val="Hyperlink"/>
@@ -5385,7 +5701,7 @@
       <w:r>
         <w:t>If you don't have Geneious, it's free and you can download it from </w:t>
       </w:r>
-      <w:hyperlink r:id="rId22" w:history="1">
+      <w:hyperlink r:id="rId24" w:history="1">
         <w:r>
           <w:rPr>
             <w:rStyle w:val="Hyperlink"/>
@@ -6152,9 +6468,9 @@
         </w:rPr>
       </w:pPr>
       <w:bookmarkStart w:id="71" w:name="_Toc171570261"/>
-      <w:bookmarkStart w:id="72" w:name="OLE_LINK6"/>
-      <w:bookmarkStart w:id="73" w:name="OLE_LINK35"/>
-      <w:bookmarkStart w:id="74" w:name="_Toc195501801"/>
+      <w:bookmarkStart w:id="72" w:name="_Toc195501801"/>
+      <w:bookmarkStart w:id="73" w:name="OLE_LINK6"/>
+      <w:bookmarkStart w:id="74" w:name="OLE_LINK35"/>
       <w:bookmarkEnd w:id="68"/>
       <w:r>
         <w:rPr>
@@ -6190,7 +6506,7 @@
         <w:t>linked | unlinked</w:t>
       </w:r>
       <w:bookmarkEnd w:id="71"/>
-      <w:bookmarkEnd w:id="74"/>
+      <w:bookmarkEnd w:id="72"/>
     </w:p>
     <w:p>
       <w:pPr>
@@ -6464,7 +6780,7 @@
       <w:r>
         <w:t xml:space="preserve">which models of molecular evolution to </w:t>
       </w:r>
-      <w:bookmarkEnd w:id="72"/>
+      <w:bookmarkEnd w:id="73"/>
       <w:r>
         <w:t xml:space="preserve">consider during model selection. </w:t>
       </w:r>
@@ -6490,7 +6806,7 @@
       <w:r>
         <w:t xml:space="preserve"> model selection on each subset in </w:t>
       </w:r>
-      <w:bookmarkEnd w:id="73"/>
+      <w:bookmarkEnd w:id="74"/>
       <w:r>
         <w:t xml:space="preserve">much the same way as other programs like jModelTest, </w:t>
       </w:r>
@@ -7780,8 +8096,8 @@
           <w:color w:val="FF0000"/>
         </w:rPr>
       </w:pPr>
-      <w:bookmarkStart w:id="109" w:name="OLE_LINK66"/>
-      <w:bookmarkStart w:id="110" w:name="_Toc195501805"/>
+      <w:bookmarkStart w:id="109" w:name="_Toc195501805"/>
+      <w:bookmarkStart w:id="110" w:name="OLE_LINK66"/>
       <w:r>
         <w:rPr>
           <w:rFonts w:ascii="Courier" w:hAnsi="Courier"/>
@@ -7789,13 +8105,13 @@
         </w:rPr>
         <w:t>[schemes]</w:t>
       </w:r>
+      <w:bookmarkEnd w:id="109"/>
+    </w:p>
+    <w:p>
+      <w:r>
+        <w:t>O</w:t>
+      </w:r>
       <w:bookmarkEnd w:id="110"/>
-    </w:p>
-    <w:p>
-      <w:r>
-        <w:t>O</w:t>
-      </w:r>
-      <w:bookmarkEnd w:id="109"/>
       <w:r>
         <w:t xml:space="preserve">n the lines following this statement, you define how you want to look for good partitioning schemes, and any user schemes you want to define. You only need to define user schemes if you choose search=user. </w:t>
       </w:r>
@@ -8398,30 +8714,30 @@
           <w:color w:val="FF0000"/>
         </w:rPr>
       </w:pPr>
-      <w:bookmarkStart w:id="122" w:name="OLE_LINK19"/>
-      <w:bookmarkStart w:id="123" w:name="_Toc195501810"/>
+      <w:bookmarkStart w:id="122" w:name="_Toc195501810"/>
+      <w:bookmarkStart w:id="123" w:name="OLE_LINK19"/>
       <w:r>
         <w:rPr>
           <w:color w:val="FF0000"/>
         </w:rPr>
         <w:t>all_schemes.txt</w:t>
       </w:r>
+      <w:bookmarkEnd w:id="122"/>
+      <w:r>
+        <w:rPr>
+          <w:color w:val="FF0000"/>
+        </w:rPr>
+        <w:t xml:space="preserve"> </w:t>
+      </w:r>
+    </w:p>
+    <w:p>
+      <w:pPr>
+        <w:ind w:right="-64"/>
+      </w:pPr>
+      <w:r>
+        <w:t xml:space="preserve">contains most of the same information as best_schemes.txt, but organised in spreadsheet format, and for all schemes that were compared during the search. This is probably only useful if you’re </w:t>
+      </w:r>
       <w:bookmarkEnd w:id="123"/>
-      <w:r>
-        <w:rPr>
-          <w:color w:val="FF0000"/>
-        </w:rPr>
-        <w:t xml:space="preserve"> </w:t>
-      </w:r>
-    </w:p>
-    <w:p>
-      <w:pPr>
-        <w:ind w:right="-64"/>
-      </w:pPr>
-      <w:r>
-        <w:t xml:space="preserve">contains most of the same information as best_schemes.txt, but organised in spreadsheet format, and for all schemes that were compared during the search. This is probably only useful if you’re </w:t>
-      </w:r>
-      <w:bookmarkEnd w:id="122"/>
       <w:r>
         <w:t>interested in working on methods of finding good partitioning schemes.</w:t>
       </w:r>
@@ -8459,30 +8775,28 @@
           <w:color w:val="FF0000"/>
         </w:rPr>
       </w:pPr>
-      <w:bookmarkStart w:id="125" w:name="OLE_LINK20"/>
-      <w:bookmarkStart w:id="126" w:name="_Toc195501812"/>
+      <w:bookmarkStart w:id="125" w:name="_Toc195501812"/>
+      <w:bookmarkStart w:id="126" w:name="OLE_LINK20"/>
       <w:r>
         <w:rPr>
           <w:color w:val="FF0000"/>
         </w:rPr>
         <w:t>schemes folder</w:t>
       </w:r>
+      <w:bookmarkEnd w:id="125"/>
+    </w:p>
+    <w:p>
+      <w:pPr>
+        <w:ind w:right="-64"/>
+      </w:pPr>
+      <w:r>
+        <w:t>is a folder which contains detailed information on all the schemes that were analysed, each in a separate .txt file which has the same name as the scheme. Most of this information is contained in all_schemes.txt</w:t>
+      </w:r>
       <w:bookmarkEnd w:id="126"/>
-    </w:p>
-    <w:p>
-      <w:pPr>
-        <w:ind w:right="-64"/>
-      </w:pPr>
-      <w:bookmarkStart w:id="127" w:name="_GoBack"/>
-      <w:r>
-        <w:t>is a folder which contains detailed information on all the schemes that were analysed, each in a separate .txt file which has the same name as the scheme. Most of this information is contained in all_schemes.txt</w:t>
-      </w:r>
-      <w:bookmarkEnd w:id="125"/>
       <w:r>
         <w:t>.</w:t>
       </w:r>
     </w:p>
-    <w:bookmarkEnd w:id="127"/>
     <w:p>
       <w:pPr>
         <w:ind w:right="-64" w:hanging="567"/>
@@ -8501,23 +8815,47 @@
         <w:ind w:right="-631"/>
         <w:jc w:val="left"/>
       </w:pPr>
-      <w:bookmarkStart w:id="128" w:name="_Toc171570268"/>
+      <w:bookmarkStart w:id="127" w:name="_Toc171570268"/>
       <w:r>
         <w:br w:type="page"/>
       </w:r>
-      <w:bookmarkStart w:id="129" w:name="_Toc195501813"/>
+      <w:bookmarkStart w:id="128" w:name="_Toc195501813"/>
       <w:r>
         <w:t>Credits</w:t>
       </w:r>
+      <w:bookmarkEnd w:id="127"/>
       <w:bookmarkEnd w:id="128"/>
+    </w:p>
+    <w:p>
+      <w:pPr>
+        <w:ind w:right="-64"/>
+      </w:pPr>
+      <w:r>
+        <w:t>PartitionFinder relies heavily on the following things.</w:t>
+      </w:r>
+    </w:p>
+    <w:p>
+      <w:pPr>
+        <w:pStyle w:val="Heading2"/>
+        <w:ind w:right="-64"/>
+      </w:pPr>
+      <w:bookmarkStart w:id="129" w:name="_Toc171570269"/>
+      <w:bookmarkStart w:id="130" w:name="_Toc195501814"/>
+      <w:r>
+        <w:t>PhyML</w:t>
+      </w:r>
       <w:bookmarkEnd w:id="129"/>
-    </w:p>
-    <w:p>
-      <w:pPr>
-        <w:ind w:right="-64"/>
-      </w:pPr>
-      <w:r>
-        <w:t>PartitionFinder relies heavily on the following things.</w:t>
+      <w:bookmarkEnd w:id="130"/>
+      <w:r>
+        <w:t xml:space="preserve"> </w:t>
+      </w:r>
+    </w:p>
+    <w:p>
+      <w:pPr>
+        <w:ind w:right="-64"/>
+      </w:pPr>
+      <w:r>
+        <w:t xml:space="preserve">PhyML does most of the sums performed by PartitionFinder. PhyML is described in this paper: New Algorithms and Methods to Estimate Maximum-Likelihood Phylogenies: Assessing the Performance of PhyML 3.0. Guindon S., Dufayard J.F., Lefort V., Anisimova M., Hordijk W., Gascuel O. Systematic Biology, 59(3):307-21, 2010. </w:t>
       </w:r>
     </w:p>
     <w:p>
@@ -8525,37 +8863,13 @@
         <w:pStyle w:val="Heading2"/>
         <w:ind w:right="-64"/>
       </w:pPr>
-      <w:bookmarkStart w:id="130" w:name="_Toc171570269"/>
-      <w:bookmarkStart w:id="131" w:name="_Toc195501814"/>
-      <w:r>
-        <w:t>PhyML</w:t>
-      </w:r>
-      <w:bookmarkEnd w:id="130"/>
+      <w:bookmarkStart w:id="131" w:name="_Toc171570270"/>
+      <w:bookmarkStart w:id="132" w:name="_Toc195501815"/>
+      <w:r>
+        <w:t>PyParsing</w:t>
+      </w:r>
       <w:bookmarkEnd w:id="131"/>
-      <w:r>
-        <w:t xml:space="preserve"> </w:t>
-      </w:r>
-    </w:p>
-    <w:p>
-      <w:pPr>
-        <w:ind w:right="-64"/>
-      </w:pPr>
-      <w:r>
-        <w:t xml:space="preserve">PhyML does most of the sums performed by PartitionFinder. PhyML is described in this paper: New Algorithms and Methods to Estimate Maximum-Likelihood Phylogenies: Assessing the Performance of PhyML 3.0. Guindon S., Dufayard J.F., Lefort V., Anisimova M., Hordijk W., Gascuel O. Systematic Biology, 59(3):307-21, 2010. </w:t>
-      </w:r>
-    </w:p>
-    <w:p>
-      <w:pPr>
-        <w:pStyle w:val="Heading2"/>
-        <w:ind w:right="-64"/>
-      </w:pPr>
-      <w:bookmarkStart w:id="132" w:name="_Toc171570270"/>
-      <w:bookmarkStart w:id="133" w:name="_Toc195501815"/>
-      <w:r>
-        <w:t>PyParsing</w:t>
-      </w:r>
       <w:bookmarkEnd w:id="132"/>
-      <w:bookmarkEnd w:id="133"/>
     </w:p>
     <w:p>
       <w:pPr>
@@ -8569,7 +8883,7 @@
       <w:pPr>
         <w:ind w:right="-64"/>
       </w:pPr>
-      <w:hyperlink r:id="rId23" w:history="1">
+      <w:hyperlink r:id="rId25" w:history="1">
         <w:r>
           <w:rPr>
             <w:rStyle w:val="Hyperlink"/>
@@ -8586,13 +8900,13 @@
         <w:pStyle w:val="Heading2"/>
         <w:ind w:right="-64"/>
       </w:pPr>
-      <w:bookmarkStart w:id="134" w:name="_Toc171570271"/>
-      <w:bookmarkStart w:id="135" w:name="_Toc195501816"/>
+      <w:bookmarkStart w:id="133" w:name="_Toc171570271"/>
+      <w:bookmarkStart w:id="134" w:name="_Toc195501816"/>
       <w:r>
         <w:t>Python</w:t>
       </w:r>
+      <w:bookmarkEnd w:id="133"/>
       <w:bookmarkEnd w:id="134"/>
-      <w:bookmarkEnd w:id="135"/>
     </w:p>
     <w:p>
       <w:pPr>
@@ -8604,7 +8918,7 @@
       <w:r>
         <w:t xml:space="preserve"> </w:t>
       </w:r>
-      <w:hyperlink r:id="rId24" w:history="1">
+      <w:hyperlink r:id="rId26" w:history="1">
         <w:r>
           <w:rPr>
             <w:rStyle w:val="Hyperlink"/>
@@ -8657,7 +8971,7 @@
                     </pic:cNvPicPr>
                   </pic:nvPicPr>
                   <pic:blipFill>
-                    <a:blip r:embed="rId25">
+                    <a:blip r:embed="rId27">
                       <a:extLst>
                         <a:ext uri="{28A0092B-C50C-407E-A947-70E740481C1C}">
                           <a14:useLocalDpi xmlns:a14="http://schemas.microsoft.com/office/drawing/2010/main" val="0"/>
@@ -8694,11 +9008,11 @@
         <w:pStyle w:val="Heading2"/>
         <w:ind w:right="-64"/>
       </w:pPr>
-      <w:bookmarkStart w:id="136" w:name="_Toc195501817"/>
+      <w:bookmarkStart w:id="135" w:name="_Toc195501817"/>
       <w:r>
         <w:t>Helpful People</w:t>
       </w:r>
-      <w:bookmarkEnd w:id="136"/>
+      <w:bookmarkEnd w:id="135"/>
     </w:p>
     <w:p>
       <w:r>
@@ -8717,8 +9031,8 @@
     </w:p>
     <w:p/>
     <w:sectPr>
-      <w:headerReference w:type="even" r:id="rId26"/>
-      <w:headerReference w:type="default" r:id="rId27"/>
+      <w:headerReference w:type="even" r:id="rId28"/>
+      <w:headerReference w:type="default" r:id="rId29"/>
       <w:pgSz w:w="11900" w:h="16840"/>
       <w:pgMar w:top="1440" w:right="1800" w:bottom="1440" w:left="1800" w:header="708" w:footer="708" w:gutter="0"/>
       <w:cols w:space="708"/>
@@ -9039,122 +9353,9 @@
     </w:lvl>
   </w:abstractNum>
   <w:abstractNum w:abstractNumId="1">
-    <w:nsid w:val="2F825203"/>
-    <w:multiLevelType w:val="multilevel"/>
-    <w:tmpl w:val="041859B4"/>
-    <w:lvl w:ilvl="0">
-      <w:start w:val="1"/>
-      <w:numFmt w:val="decimal"/>
-      <w:lvlText w:val="%1."/>
-      <w:lvlJc w:val="left"/>
-      <w:pPr>
-        <w:tabs>
-          <w:tab w:val="num" w:pos="720"/>
-        </w:tabs>
-        <w:ind w:left="720" w:hanging="360"/>
-      </w:pPr>
-    </w:lvl>
-    <w:lvl w:ilvl="1">
-      <w:start w:val="1"/>
-      <w:numFmt w:val="decimal"/>
-      <w:lvlText w:val="%2."/>
-      <w:lvlJc w:val="left"/>
-      <w:pPr>
-        <w:tabs>
-          <w:tab w:val="num" w:pos="1440"/>
-        </w:tabs>
-        <w:ind w:left="1440" w:hanging="360"/>
-      </w:pPr>
-    </w:lvl>
-    <w:lvl w:ilvl="2" w:tentative="1">
-      <w:start w:val="1"/>
-      <w:numFmt w:val="decimal"/>
-      <w:lvlText w:val="%3."/>
-      <w:lvlJc w:val="left"/>
-      <w:pPr>
-        <w:tabs>
-          <w:tab w:val="num" w:pos="2160"/>
-        </w:tabs>
-        <w:ind w:left="2160" w:hanging="360"/>
-      </w:pPr>
-    </w:lvl>
-    <w:lvl w:ilvl="3" w:tentative="1">
-      <w:start w:val="1"/>
-      <w:numFmt w:val="decimal"/>
-      <w:lvlText w:val="%4."/>
-      <w:lvlJc w:val="left"/>
-      <w:pPr>
-        <w:tabs>
-          <w:tab w:val="num" w:pos="2880"/>
-        </w:tabs>
-        <w:ind w:left="2880" w:hanging="360"/>
-      </w:pPr>
-    </w:lvl>
-    <w:lvl w:ilvl="4" w:tentative="1">
-      <w:start w:val="1"/>
-      <w:numFmt w:val="decimal"/>
-      <w:lvlText w:val="%5."/>
-      <w:lvlJc w:val="left"/>
-      <w:pPr>
-        <w:tabs>
-          <w:tab w:val="num" w:pos="3600"/>
-        </w:tabs>
-        <w:ind w:left="3600" w:hanging="360"/>
-      </w:pPr>
-    </w:lvl>
-    <w:lvl w:ilvl="5" w:tentative="1">
-      <w:start w:val="1"/>
-      <w:numFmt w:val="decimal"/>
-      <w:lvlText w:val="%6."/>
-      <w:lvlJc w:val="left"/>
-      <w:pPr>
-        <w:tabs>
-          <w:tab w:val="num" w:pos="4320"/>
-        </w:tabs>
-        <w:ind w:left="4320" w:hanging="360"/>
-      </w:pPr>
-    </w:lvl>
-    <w:lvl w:ilvl="6" w:tentative="1">
-      <w:start w:val="1"/>
-      <w:numFmt w:val="decimal"/>
-      <w:lvlText w:val="%7."/>
-      <w:lvlJc w:val="left"/>
-      <w:pPr>
-        <w:tabs>
-          <w:tab w:val="num" w:pos="5040"/>
-        </w:tabs>
-        <w:ind w:left="5040" w:hanging="360"/>
-      </w:pPr>
-    </w:lvl>
-    <w:lvl w:ilvl="7" w:tentative="1">
-      <w:start w:val="1"/>
-      <w:numFmt w:val="decimal"/>
-      <w:lvlText w:val="%8."/>
-      <w:lvlJc w:val="left"/>
-      <w:pPr>
-        <w:tabs>
-          <w:tab w:val="num" w:pos="5760"/>
-        </w:tabs>
-        <w:ind w:left="5760" w:hanging="360"/>
-      </w:pPr>
-    </w:lvl>
-    <w:lvl w:ilvl="8" w:tentative="1">
-      <w:start w:val="1"/>
-      <w:numFmt w:val="decimal"/>
-      <w:lvlText w:val="%9."/>
-      <w:lvlJc w:val="left"/>
-      <w:pPr>
-        <w:tabs>
-          <w:tab w:val="num" w:pos="6480"/>
-        </w:tabs>
-        <w:ind w:left="6480" w:hanging="360"/>
-      </w:pPr>
-    </w:lvl>
-  </w:abstractNum>
-  <w:abstractNum w:abstractNumId="2">
-    <w:nsid w:val="30782E2C"/>
+    <w:nsid w:val="0FE02AEB"/>
     <w:multiLevelType w:val="hybridMultilevel"/>
-    <w:tmpl w:val="7C761A64"/>
+    <w:tmpl w:val="712E8AE0"/>
     <w:lvl w:ilvl="0" w:tplc="0409000F">
       <w:start w:val="1"/>
       <w:numFmt w:val="decimal"/>
@@ -9240,10 +9441,10 @@
       </w:pPr>
     </w:lvl>
   </w:abstractNum>
-  <w:abstractNum w:abstractNumId="3">
-    <w:nsid w:val="350841A7"/>
+  <w:abstractNum w:abstractNumId="2">
+    <w:nsid w:val="14EE2043"/>
     <w:multiLevelType w:val="hybridMultilevel"/>
-    <w:tmpl w:val="6BF28C30"/>
+    <w:tmpl w:val="712E8AE0"/>
     <w:lvl w:ilvl="0" w:tplc="0409000F">
       <w:start w:val="1"/>
       <w:numFmt w:val="decimal"/>
@@ -9329,10 +9530,123 @@
       </w:pPr>
     </w:lvl>
   </w:abstractNum>
+  <w:abstractNum w:abstractNumId="3">
+    <w:nsid w:val="2F825203"/>
+    <w:multiLevelType w:val="multilevel"/>
+    <w:tmpl w:val="041859B4"/>
+    <w:lvl w:ilvl="0">
+      <w:start w:val="1"/>
+      <w:numFmt w:val="decimal"/>
+      <w:lvlText w:val="%1."/>
+      <w:lvlJc w:val="left"/>
+      <w:pPr>
+        <w:tabs>
+          <w:tab w:val="num" w:pos="720"/>
+        </w:tabs>
+        <w:ind w:left="720" w:hanging="360"/>
+      </w:pPr>
+    </w:lvl>
+    <w:lvl w:ilvl="1">
+      <w:start w:val="1"/>
+      <w:numFmt w:val="decimal"/>
+      <w:lvlText w:val="%2."/>
+      <w:lvlJc w:val="left"/>
+      <w:pPr>
+        <w:tabs>
+          <w:tab w:val="num" w:pos="1440"/>
+        </w:tabs>
+        <w:ind w:left="1440" w:hanging="360"/>
+      </w:pPr>
+    </w:lvl>
+    <w:lvl w:ilvl="2" w:tentative="1">
+      <w:start w:val="1"/>
+      <w:numFmt w:val="decimal"/>
+      <w:lvlText w:val="%3."/>
+      <w:lvlJc w:val="left"/>
+      <w:pPr>
+        <w:tabs>
+          <w:tab w:val="num" w:pos="2160"/>
+        </w:tabs>
+        <w:ind w:left="2160" w:hanging="360"/>
+      </w:pPr>
+    </w:lvl>
+    <w:lvl w:ilvl="3" w:tentative="1">
+      <w:start w:val="1"/>
+      <w:numFmt w:val="decimal"/>
+      <w:lvlText w:val="%4."/>
+      <w:lvlJc w:val="left"/>
+      <w:pPr>
+        <w:tabs>
+          <w:tab w:val="num" w:pos="2880"/>
+        </w:tabs>
+        <w:ind w:left="2880" w:hanging="360"/>
+      </w:pPr>
+    </w:lvl>
+    <w:lvl w:ilvl="4" w:tentative="1">
+      <w:start w:val="1"/>
+      <w:numFmt w:val="decimal"/>
+      <w:lvlText w:val="%5."/>
+      <w:lvlJc w:val="left"/>
+      <w:pPr>
+        <w:tabs>
+          <w:tab w:val="num" w:pos="3600"/>
+        </w:tabs>
+        <w:ind w:left="3600" w:hanging="360"/>
+      </w:pPr>
+    </w:lvl>
+    <w:lvl w:ilvl="5" w:tentative="1">
+      <w:start w:val="1"/>
+      <w:numFmt w:val="decimal"/>
+      <w:lvlText w:val="%6."/>
+      <w:lvlJc w:val="left"/>
+      <w:pPr>
+        <w:tabs>
+          <w:tab w:val="num" w:pos="4320"/>
+        </w:tabs>
+        <w:ind w:left="4320" w:hanging="360"/>
+      </w:pPr>
+    </w:lvl>
+    <w:lvl w:ilvl="6" w:tentative="1">
+      <w:start w:val="1"/>
+      <w:numFmt w:val="decimal"/>
+      <w:lvlText w:val="%7."/>
+      <w:lvlJc w:val="left"/>
+      <w:pPr>
+        <w:tabs>
+          <w:tab w:val="num" w:pos="5040"/>
+        </w:tabs>
+        <w:ind w:left="5040" w:hanging="360"/>
+      </w:pPr>
+    </w:lvl>
+    <w:lvl w:ilvl="7" w:tentative="1">
+      <w:start w:val="1"/>
+      <w:numFmt w:val="decimal"/>
+      <w:lvlText w:val="%8."/>
+      <w:lvlJc w:val="left"/>
+      <w:pPr>
+        <w:tabs>
+          <w:tab w:val="num" w:pos="5760"/>
+        </w:tabs>
+        <w:ind w:left="5760" w:hanging="360"/>
+      </w:pPr>
+    </w:lvl>
+    <w:lvl w:ilvl="8" w:tentative="1">
+      <w:start w:val="1"/>
+      <w:numFmt w:val="decimal"/>
+      <w:lvlText w:val="%9."/>
+      <w:lvlJc w:val="left"/>
+      <w:pPr>
+        <w:tabs>
+          <w:tab w:val="num" w:pos="6480"/>
+        </w:tabs>
+        <w:ind w:left="6480" w:hanging="360"/>
+      </w:pPr>
+    </w:lvl>
+  </w:abstractNum>
   <w:abstractNum w:abstractNumId="4">
-    <w:nsid w:val="4B872ED0"/>
+    <w:nsid w:val="30782E2C"/>
     <w:multiLevelType w:val="hybridMultilevel"/>
-    <w:tmpl w:val="9D7E85D0"/>
+    <w:tmpl w:val="7C761A64"/>
     <w:lvl w:ilvl="0" w:tplc="0409000F">
       <w:start w:val="1"/>
       <w:numFmt w:val="decimal"/>
@@ -9419,242 +9733,16 @@
     </w:lvl>
   </w:abstractNum>
   <w:abstractNum w:abstractNumId="5">
-    <w:nsid w:val="59D050AB"/>
-    <w:multiLevelType w:val="multilevel"/>
-    <w:tmpl w:val="C6FE981A"/>
-    <w:lvl w:ilvl="0">
+    <w:nsid w:val="350841A7"/>
+    <w:multiLevelType w:val="hybridMultilevel"/>
+    <w:tmpl w:val="6BF28C30"/>
+    <w:lvl w:ilvl="0" w:tplc="0409000F">
       <w:start w:val="1"/>
       <w:numFmt w:val="decimal"/>
       <w:lvlText w:val="%1."/>
       <w:lvlJc w:val="left"/>
       <w:pPr>
-        <w:tabs>
-          <w:tab w:val="num" w:pos="720"/>
-        </w:tabs>
         <w:ind w:left="720" w:hanging="360"/>
-      </w:pPr>
-    </w:lvl>
-    <w:lvl w:ilvl="1">
-      <w:start w:val="1"/>
-      <w:numFmt w:val="decimal"/>
-      <w:lvlText w:val="%2."/>
-      <w:lvlJc w:val="left"/>
-      <w:pPr>
-        <w:tabs>
-          <w:tab w:val="num" w:pos="1440"/>
-        </w:tabs>
-        <w:ind w:left="1440" w:hanging="360"/>
-      </w:pPr>
-    </w:lvl>
-    <w:lvl w:ilvl="2" w:tentative="1">
-      <w:start w:val="1"/>
-      <w:numFmt w:val="decimal"/>
-      <w:lvlText w:val="%3."/>
-      <w:lvlJc w:val="left"/>
-      <w:pPr>
-        <w:tabs>
-          <w:tab w:val="num" w:pos="2160"/>
-        </w:tabs>
-        <w:ind w:left="2160" w:hanging="360"/>
-      </w:pPr>
-    </w:lvl>
-    <w:lvl w:ilvl="3" w:tentative="1">
-      <w:start w:val="1"/>
-      <w:numFmt w:val="decimal"/>
-      <w:lvlText w:val="%4."/>
-      <w:lvlJc w:val="left"/>
-      <w:pPr>
-        <w:tabs>
-          <w:tab w:val="num" w:pos="2880"/>
-        </w:tabs>
-        <w:ind w:left="2880" w:hanging="360"/>
-      </w:pPr>
-    </w:lvl>
-    <w:lvl w:ilvl="4" w:tentative="1">
-      <w:start w:val="1"/>
-      <w:numFmt w:val="decimal"/>
-      <w:lvlText w:val="%5."/>
-      <w:lvlJc w:val="left"/>
-      <w:pPr>
-        <w:tabs>
-          <w:tab w:val="num" w:pos="3600"/>
-        </w:tabs>
-        <w:ind w:left="3600" w:hanging="360"/>
-      </w:pPr>
-    </w:lvl>
-    <w:lvl w:ilvl="5" w:tentative="1">
-      <w:start w:val="1"/>
-      <w:numFmt w:val="decimal"/>
-      <w:lvlText w:val="%6."/>
-      <w:lvlJc w:val="left"/>
-      <w:pPr>
-        <w:tabs>
-          <w:tab w:val="num" w:pos="4320"/>
-        </w:tabs>
-        <w:ind w:left="4320" w:hanging="360"/>
-      </w:pPr>
-    </w:lvl>
-    <w:lvl w:ilvl="6" w:tentative="1">
-      <w:start w:val="1"/>
-      <w:numFmt w:val="decimal"/>
-      <w:lvlText w:val="%7."/>
-      <w:lvlJc w:val="left"/>
-      <w:pPr>
-        <w:tabs>
-          <w:tab w:val="num" w:pos="5040"/>
-        </w:tabs>
-        <w:ind w:left="5040" w:hanging="360"/>
-      </w:pPr>
-    </w:lvl>
-    <w:lvl w:ilvl="7" w:tentative="1">
-      <w:start w:val="1"/>
-      <w:numFmt w:val="decimal"/>
-      <w:lvlText w:val="%8."/>
-      <w:lvlJc w:val="left"/>
-      <w:pPr>
-        <w:tabs>
-          <w:tab w:val="num" w:pos="5760"/>
-        </w:tabs>
-        <w:ind w:left="5760" w:hanging="360"/>
-      </w:pPr>
-    </w:lvl>
-    <w:lvl w:ilvl="8" w:tentative="1">
-      <w:start w:val="1"/>
-      <w:numFmt w:val="decimal"/>
-      <w:lvlText w:val="%9."/>
-      <w:lvlJc w:val="left"/>
-      <w:pPr>
-        <w:tabs>
-          <w:tab w:val="num" w:pos="6480"/>
-        </w:tabs>
-        <w:ind w:left="6480" w:hanging="360"/>
-      </w:pPr>
-    </w:lvl>
-  </w:abstractNum>
-  <w:abstractNum w:abstractNumId="6">
-    <w:nsid w:val="623735E5"/>
-    <w:multiLevelType w:val="multilevel"/>
-    <w:tmpl w:val="BFFE06C8"/>
-    <w:lvl w:ilvl="0">
-      <w:start w:val="1"/>
-      <w:numFmt w:val="decimal"/>
-      <w:lvlText w:val="%1."/>
-      <w:lvlJc w:val="left"/>
-      <w:pPr>
-        <w:tabs>
-          <w:tab w:val="num" w:pos="720"/>
-        </w:tabs>
-        <w:ind w:left="720" w:hanging="360"/>
-      </w:pPr>
-    </w:lvl>
-    <w:lvl w:ilvl="1" w:tentative="1">
-      <w:start w:val="1"/>
-      <w:numFmt w:val="decimal"/>
-      <w:lvlText w:val="%2."/>
-      <w:lvlJc w:val="left"/>
-      <w:pPr>
-        <w:tabs>
-          <w:tab w:val="num" w:pos="1440"/>
-        </w:tabs>
-        <w:ind w:left="1440" w:hanging="360"/>
-      </w:pPr>
-    </w:lvl>
-    <w:lvl w:ilvl="2" w:tentative="1">
-      <w:start w:val="1"/>
-      <w:numFmt w:val="decimal"/>
-      <w:lvlText w:val="%3."/>
-      <w:lvlJc w:val="left"/>
-      <w:pPr>
-        <w:tabs>
-          <w:tab w:val="num" w:pos="2160"/>
-        </w:tabs>
-        <w:ind w:left="2160" w:hanging="360"/>
-      </w:pPr>
-    </w:lvl>
-    <w:lvl w:ilvl="3" w:tentative="1">
-      <w:start w:val="1"/>
-      <w:numFmt w:val="decimal"/>
-      <w:lvlText w:val="%4."/>
-      <w:lvlJc w:val="left"/>
-      <w:pPr>
-        <w:tabs>
-          <w:tab w:val="num" w:pos="2880"/>
-        </w:tabs>
-        <w:ind w:left="2880" w:hanging="360"/>
-      </w:pPr>
-    </w:lvl>
-    <w:lvl w:ilvl="4" w:tentative="1">
-      <w:start w:val="1"/>
-      <w:numFmt w:val="decimal"/>
-      <w:lvlText w:val="%5."/>
-      <w:lvlJc w:val="left"/>
-      <w:pPr>
-        <w:tabs>
-          <w:tab w:val="num" w:pos="3600"/>
-        </w:tabs>
-        <w:ind w:left="3600" w:hanging="360"/>
-      </w:pPr>
-    </w:lvl>
-    <w:lvl w:ilvl="5" w:tentative="1">
-      <w:start w:val="1"/>
-      <w:numFmt w:val="decimal"/>
-      <w:lvlText w:val="%6."/>
-      <w:lvlJc w:val="left"/>
-      <w:pPr>
-        <w:tabs>
-          <w:tab w:val="num" w:pos="4320"/>
-        </w:tabs>
-        <w:ind w:left="4320" w:hanging="360"/>
-      </w:pPr>
-    </w:lvl>
-    <w:lvl w:ilvl="6" w:tentative="1">
-      <w:start w:val="1"/>
-      <w:numFmt w:val="decimal"/>
-      <w:lvlText w:val="%7."/>
-      <w:lvlJc w:val="left"/>
-      <w:pPr>
-        <w:tabs>
-          <w:tab w:val="num" w:pos="5040"/>
-        </w:tabs>
-        <w:ind w:left="5040" w:hanging="360"/>
-      </w:pPr>
-    </w:lvl>
-    <w:lvl w:ilvl="7" w:tentative="1">
-      <w:start w:val="1"/>
-      <w:numFmt w:val="decimal"/>
-      <w:lvlText w:val="%8."/>
-      <w:lvlJc w:val="left"/>
-      <w:pPr>
-        <w:tabs>
-          <w:tab w:val="num" w:pos="5760"/>
-        </w:tabs>
-        <w:ind w:left="5760" w:hanging="360"/>
-      </w:pPr>
-    </w:lvl>
-    <w:lvl w:ilvl="8" w:tentative="1">
-      <w:start w:val="1"/>
-      <w:numFmt w:val="decimal"/>
-      <w:lvlText w:val="%9."/>
-      <w:lvlJc w:val="left"/>
-      <w:pPr>
-        <w:tabs>
-          <w:tab w:val="num" w:pos="6480"/>
-        </w:tabs>
-        <w:ind w:left="6480" w:hanging="360"/>
-      </w:pPr>
-    </w:lvl>
-  </w:abstractNum>
-  <w:abstractNum w:abstractNumId="7">
-    <w:nsid w:val="6A3124D9"/>
-    <w:multiLevelType w:val="hybridMultilevel"/>
-    <w:tmpl w:val="1C6826A0"/>
-    <w:lvl w:ilvl="0" w:tplc="BF42B9C4">
-      <w:start w:val="1"/>
-      <w:numFmt w:val="decimal"/>
-      <w:lvlText w:val="%1."/>
-      <w:lvlJc w:val="left"/>
-      <w:pPr>
-        <w:ind w:left="513" w:hanging="360"/>
       </w:pPr>
       <w:rPr>
         <w:rFonts w:hint="default"/>
@@ -9666,7 +9754,7 @@
       <w:lvlText w:val="%2."/>
       <w:lvlJc w:val="left"/>
       <w:pPr>
-        <w:ind w:left="1233" w:hanging="360"/>
+        <w:ind w:left="1440" w:hanging="360"/>
       </w:pPr>
     </w:lvl>
     <w:lvl w:ilvl="2" w:tplc="0409001B" w:tentative="1">
@@ -9675,7 +9763,7 @@
       <w:lvlText w:val="%3."/>
       <w:lvlJc w:val="right"/>
       <w:pPr>
-        <w:ind w:left="1953" w:hanging="180"/>
+        <w:ind w:left="2160" w:hanging="180"/>
       </w:pPr>
     </w:lvl>
     <w:lvl w:ilvl="3" w:tplc="0409000F" w:tentative="1">
@@ -9684,7 +9772,7 @@
       <w:lvlText w:val="%4."/>
       <w:lvlJc w:val="left"/>
       <w:pPr>
-        <w:ind w:left="2673" w:hanging="360"/>
+        <w:ind w:left="2880" w:hanging="360"/>
       </w:pPr>
     </w:lvl>
     <w:lvl w:ilvl="4" w:tplc="04090019" w:tentative="1">
@@ -9693,7 +9781,7 @@
       <w:lvlText w:val="%5."/>
       <w:lvlJc w:val="left"/>
       <w:pPr>
-        <w:ind w:left="3393" w:hanging="360"/>
+        <w:ind w:left="3600" w:hanging="360"/>
       </w:pPr>
     </w:lvl>
     <w:lvl w:ilvl="5" w:tplc="0409001B" w:tentative="1">
@@ -9702,7 +9790,7 @@
       <w:lvlText w:val="%6."/>
       <w:lvlJc w:val="right"/>
       <w:pPr>
-        <w:ind w:left="4113" w:hanging="180"/>
+        <w:ind w:left="4320" w:hanging="180"/>
       </w:pPr>
     </w:lvl>
     <w:lvl w:ilvl="6" w:tplc="0409000F" w:tentative="1">
@@ -9711,7 +9799,7 @@
       <w:lvlText w:val="%7."/>
       <w:lvlJc w:val="left"/>
       <w:pPr>
-        <w:ind w:left="4833" w:hanging="360"/>
+        <w:ind w:left="5040" w:hanging="360"/>
       </w:pPr>
     </w:lvl>
     <w:lvl w:ilvl="7" w:tplc="04090019" w:tentative="1">
@@ -9720,7 +9808,7 @@
       <w:lvlText w:val="%8."/>
       <w:lvlJc w:val="left"/>
       <w:pPr>
-        <w:ind w:left="5553" w:hanging="360"/>
+        <w:ind w:left="5760" w:hanging="360"/>
       </w:pPr>
     </w:lvl>
     <w:lvl w:ilvl="8" w:tplc="0409001B" w:tentative="1">
@@ -9729,14 +9817,14 @@
       <w:lvlText w:val="%9."/>
       <w:lvlJc w:val="right"/>
       <w:pPr>
-        <w:ind w:left="6273" w:hanging="180"/>
+        <w:ind w:left="6480" w:hanging="180"/>
       </w:pPr>
     </w:lvl>
   </w:abstractNum>
-  <w:abstractNum w:abstractNumId="8">
-    <w:nsid w:val="7A2D65BC"/>
+  <w:abstractNum w:abstractNumId="6">
+    <w:nsid w:val="4B872ED0"/>
     <w:multiLevelType w:val="hybridMultilevel"/>
-    <w:tmpl w:val="EF6C8F8A"/>
+    <w:tmpl w:val="9D7E85D0"/>
     <w:lvl w:ilvl="0" w:tplc="0409000F">
       <w:start w:val="1"/>
       <w:numFmt w:val="decimal"/>
@@ -9822,7 +9910,411 @@
       </w:pPr>
     </w:lvl>
   </w:abstractNum>
+  <w:abstractNum w:abstractNumId="7">
+    <w:nsid w:val="59D050AB"/>
+    <w:multiLevelType w:val="multilevel"/>
+    <w:tmpl w:val="C6FE981A"/>
+    <w:lvl w:ilvl="0">
+      <w:start w:val="1"/>
+      <w:numFmt w:val="decimal"/>
+      <w:lvlText w:val="%1."/>
+      <w:lvlJc w:val="left"/>
+      <w:pPr>
+        <w:tabs>
+          <w:tab w:val="num" w:pos="720"/>
+        </w:tabs>
+        <w:ind w:left="720" w:hanging="360"/>
+      </w:pPr>
+    </w:lvl>
+    <w:lvl w:ilvl="1">
+      <w:start w:val="1"/>
+      <w:numFmt w:val="decimal"/>
+      <w:lvlText w:val="%2."/>
+      <w:lvlJc w:val="left"/>
+      <w:pPr>
+        <w:tabs>
+          <w:tab w:val="num" w:pos="1440"/>
+        </w:tabs>
+        <w:ind w:left="1440" w:hanging="360"/>
+      </w:pPr>
+    </w:lvl>
+    <w:lvl w:ilvl="2" w:tentative="1">
+      <w:start w:val="1"/>
+      <w:numFmt w:val="decimal"/>
+      <w:lvlText w:val="%3."/>
+      <w:lvlJc w:val="left"/>
+      <w:pPr>
+        <w:tabs>
+          <w:tab w:val="num" w:pos="2160"/>
+        </w:tabs>
+        <w:ind w:left="2160" w:hanging="360"/>
+      </w:pPr>
+    </w:lvl>
+    <w:lvl w:ilvl="3" w:tentative="1">
+      <w:start w:val="1"/>
+      <w:numFmt w:val="decimal"/>
+      <w:lvlText w:val="%4."/>
+      <w:lvlJc w:val="left"/>
+      <w:pPr>
+        <w:tabs>
+          <w:tab w:val="num" w:pos="2880"/>
+        </w:tabs>
+        <w:ind w:left="2880" w:hanging="360"/>
+      </w:pPr>
+    </w:lvl>
+    <w:lvl w:ilvl="4" w:tentative="1">
+      <w:start w:val="1"/>
+      <w:numFmt w:val="decimal"/>
+      <w:lvlText w:val="%5."/>
+      <w:lvlJc w:val="left"/>
+      <w:pPr>
+        <w:tabs>
+          <w:tab w:val="num" w:pos="3600"/>
+        </w:tabs>
+        <w:ind w:left="3600" w:hanging="360"/>
+      </w:pPr>
+    </w:lvl>
+    <w:lvl w:ilvl="5" w:tentative="1">
+      <w:start w:val="1"/>
+      <w:numFmt w:val="decimal"/>
+      <w:lvlText w:val="%6."/>
+      <w:lvlJc w:val="left"/>
+      <w:pPr>
+        <w:tabs>
+          <w:tab w:val="num" w:pos="4320"/>
+        </w:tabs>
+        <w:ind w:left="4320" w:hanging="360"/>
+      </w:pPr>
+    </w:lvl>
+    <w:lvl w:ilvl="6" w:tentative="1">
+      <w:start w:val="1"/>
+      <w:numFmt w:val="decimal"/>
+      <w:lvlText w:val="%7."/>
+      <w:lvlJc w:val="left"/>
+      <w:pPr>
+        <w:tabs>
+          <w:tab w:val="num" w:pos="5040"/>
+        </w:tabs>
+        <w:ind w:left="5040" w:hanging="360"/>
+      </w:pPr>
+    </w:lvl>
+    <w:lvl w:ilvl="7" w:tentative="1">
+      <w:start w:val="1"/>
+      <w:numFmt w:val="decimal"/>
+      <w:lvlText w:val="%8."/>
+      <w:lvlJc w:val="left"/>
+      <w:pPr>
+        <w:tabs>
+          <w:tab w:val="num" w:pos="5760"/>
+        </w:tabs>
+        <w:ind w:left="5760" w:hanging="360"/>
+      </w:pPr>
+    </w:lvl>
+    <w:lvl w:ilvl="8" w:tentative="1">
+      <w:start w:val="1"/>
+      <w:numFmt w:val="decimal"/>
+      <w:lvlText w:val="%9."/>
+      <w:lvlJc w:val="left"/>
+      <w:pPr>
+        <w:tabs>
+          <w:tab w:val="num" w:pos="6480"/>
+        </w:tabs>
+        <w:ind w:left="6480" w:hanging="360"/>
+      </w:pPr>
+    </w:lvl>
+  </w:abstractNum>
+  <w:abstractNum w:abstractNumId="8">
+    <w:nsid w:val="623735E5"/>
+    <w:multiLevelType w:val="multilevel"/>
+    <w:tmpl w:val="BFFE06C8"/>
+    <w:lvl w:ilvl="0">
+      <w:start w:val="1"/>
+      <w:numFmt w:val="decimal"/>
+      <w:lvlText w:val="%1."/>
+      <w:lvlJc w:val="left"/>
+      <w:pPr>
+        <w:tabs>
+          <w:tab w:val="num" w:pos="720"/>
+        </w:tabs>
+        <w:ind w:left="720" w:hanging="360"/>
+      </w:pPr>
+    </w:lvl>
+    <w:lvl w:ilvl="1" w:tentative="1">
+      <w:start w:val="1"/>
+      <w:numFmt w:val="decimal"/>
+      <w:lvlText w:val="%2."/>
+      <w:lvlJc w:val="left"/>
+      <w:pPr>
+        <w:tabs>
+          <w:tab w:val="num" w:pos="1440"/>
+        </w:tabs>
+        <w:ind w:left="1440" w:hanging="360"/>
+      </w:pPr>
+    </w:lvl>
+    <w:lvl w:ilvl="2" w:tentative="1">
+      <w:start w:val="1"/>
+      <w:numFmt w:val="decimal"/>
+      <w:lvlText w:val="%3."/>
+      <w:lvlJc w:val="left"/>
+      <w:pPr>
+        <w:tabs>
+          <w:tab w:val="num" w:pos="2160"/>
+        </w:tabs>
+        <w:ind w:left="2160" w:hanging="360"/>
+      </w:pPr>
+    </w:lvl>
+    <w:lvl w:ilvl="3" w:tentative="1">
+      <w:start w:val="1"/>
+      <w:numFmt w:val="decimal"/>
+      <w:lvlText w:val="%4."/>
+      <w:lvlJc w:val="left"/>
+      <w:pPr>
+        <w:tabs>
+          <w:tab w:val="num" w:pos="2880"/>
+        </w:tabs>
+        <w:ind w:left="2880" w:hanging="360"/>
+      </w:pPr>
+    </w:lvl>
+    <w:lvl w:ilvl="4" w:tentative="1">
+      <w:start w:val="1"/>
+      <w:numFmt w:val="decimal"/>
+      <w:lvlText w:val="%5."/>
+      <w:lvlJc w:val="left"/>
+      <w:pPr>
+        <w:tabs>
+          <w:tab w:val="num" w:pos="3600"/>
+        </w:tabs>
+        <w:ind w:left="3600" w:hanging="360"/>
+      </w:pPr>
+    </w:lvl>
+    <w:lvl w:ilvl="5" w:tentative="1">
+      <w:start w:val="1"/>
+      <w:numFmt w:val="decimal"/>
+      <w:lvlText w:val="%6."/>
+      <w:lvlJc w:val="left"/>
+      <w:pPr>
+        <w:tabs>
+          <w:tab w:val="num" w:pos="4320"/>
+        </w:tabs>
+        <w:ind w:left="4320" w:hanging="360"/>
+      </w:pPr>
+    </w:lvl>
+    <w:lvl w:ilvl="6" w:tentative="1">
+      <w:start w:val="1"/>
+      <w:numFmt w:val="decimal"/>
+      <w:lvlText w:val="%7."/>
+      <w:lvlJc w:val="left"/>
+      <w:pPr>
+        <w:tabs>
+          <w:tab w:val="num" w:pos="5040"/>
+        </w:tabs>
+        <w:ind w:left="5040" w:hanging="360"/>
+      </w:pPr>
+    </w:lvl>
+    <w:lvl w:ilvl="7" w:tentative="1">
+      <w:start w:val="1"/>
+      <w:numFmt w:val="decimal"/>
+      <w:lvlText w:val="%8."/>
+      <w:lvlJc w:val="left"/>
+      <w:pPr>
+        <w:tabs>
+          <w:tab w:val="num" w:pos="5760"/>
+        </w:tabs>
+        <w:ind w:left="5760" w:hanging="360"/>
+      </w:pPr>
+    </w:lvl>
+    <w:lvl w:ilvl="8" w:tentative="1">
+      <w:start w:val="1"/>
+      <w:numFmt w:val="decimal"/>
+      <w:lvlText w:val="%9."/>
+      <w:lvlJc w:val="left"/>
+      <w:pPr>
+        <w:tabs>
+          <w:tab w:val="num" w:pos="6480"/>
+        </w:tabs>
+        <w:ind w:left="6480" w:hanging="360"/>
+      </w:pPr>
+    </w:lvl>
+  </w:abstractNum>
   <w:abstractNum w:abstractNumId="9">
+    <w:nsid w:val="6A3124D9"/>
+    <w:multiLevelType w:val="hybridMultilevel"/>
+    <w:tmpl w:val="1C6826A0"/>
+    <w:lvl w:ilvl="0" w:tplc="BF42B9C4">
+      <w:start w:val="1"/>
+      <w:numFmt w:val="decimal"/>
+      <w:lvlText w:val="%1."/>
+      <w:lvlJc w:val="left"/>
+      <w:pPr>
+        <w:ind w:left="513" w:hanging="360"/>
+      </w:pPr>
+      <w:rPr>
+        <w:rFonts w:hint="default"/>
+      </w:rPr>
+    </w:lvl>
+    <w:lvl w:ilvl="1" w:tplc="04090019">
+      <w:start w:val="1"/>
+      <w:numFmt w:val="lowerLetter"/>
+      <w:lvlText w:val="%2."/>
+      <w:lvlJc w:val="left"/>
+      <w:pPr>
+        <w:ind w:left="1233" w:hanging="360"/>
+      </w:pPr>
+    </w:lvl>
+    <w:lvl w:ilvl="2" w:tplc="0409001B" w:tentative="1">
+      <w:start w:val="1"/>
+      <w:numFmt w:val="lowerRoman"/>
+      <w:lvlText w:val="%3."/>
+      <w:lvlJc w:val="right"/>
+      <w:pPr>
+        <w:ind w:left="1953" w:hanging="180"/>
+      </w:pPr>
+    </w:lvl>
+    <w:lvl w:ilvl="3" w:tplc="0409000F" w:tentative="1">
+      <w:start w:val="1"/>
+      <w:numFmt w:val="decimal"/>
+      <w:lvlText w:val="%4."/>
+      <w:lvlJc w:val="left"/>
+      <w:pPr>
+        <w:ind w:left="2673" w:hanging="360"/>
+      </w:pPr>
+    </w:lvl>
+    <w:lvl w:ilvl="4" w:tplc="04090019" w:tentative="1">
+      <w:start w:val="1"/>
+      <w:numFmt w:val="lowerLetter"/>
+      <w:lvlText w:val="%5."/>
+      <w:lvlJc w:val="left"/>
+      <w:pPr>
+        <w:ind w:left="3393" w:hanging="360"/>
+      </w:pPr>
+    </w:lvl>
+    <w:lvl w:ilvl="5" w:tplc="0409001B" w:tentative="1">
+      <w:start w:val="1"/>
+      <w:numFmt w:val="lowerRoman"/>
+      <w:lvlText w:val="%6."/>
+      <w:lvlJc w:val="right"/>
+      <w:pPr>
+        <w:ind w:left="4113" w:hanging="180"/>
+      </w:pPr>
+    </w:lvl>
+    <w:lvl w:ilvl="6" w:tplc="0409000F" w:tentative="1">
+      <w:start w:val="1"/>
+      <w:numFmt w:val="decimal"/>
+      <w:lvlText w:val="%7."/>
+      <w:lvlJc w:val="left"/>
+      <w:pPr>
+        <w:ind w:left="4833" w:hanging="360"/>
+      </w:pPr>
+    </w:lvl>
+    <w:lvl w:ilvl="7" w:tplc="04090019" w:tentative="1">
+      <w:start w:val="1"/>
+      <w:numFmt w:val="lowerLetter"/>
+      <w:lvlText w:val="%8."/>
+      <w:lvlJc w:val="left"/>
+      <w:pPr>
+        <w:ind w:left="5553" w:hanging="360"/>
+      </w:pPr>
+    </w:lvl>
+    <w:lvl w:ilvl="8" w:tplc="0409001B" w:tentative="1">
+      <w:start w:val="1"/>
+      <w:numFmt w:val="lowerRoman"/>
+      <w:lvlText w:val="%9."/>
+      <w:lvlJc w:val="right"/>
+      <w:pPr>
+        <w:ind w:left="6273" w:hanging="180"/>
+      </w:pPr>
+    </w:lvl>
+  </w:abstractNum>
+  <w:abstractNum w:abstractNumId="10">
+    <w:nsid w:val="7A2D65BC"/>
+    <w:multiLevelType w:val="hybridMultilevel"/>
+    <w:tmpl w:val="EF6C8F8A"/>
+    <w:lvl w:ilvl="0" w:tplc="0409000F">
+      <w:start w:val="1"/>
+      <w:numFmt w:val="decimal"/>
+      <w:lvlText w:val="%1."/>
+      <w:lvlJc w:val="left"/>
+      <w:pPr>
+        <w:ind w:left="720" w:hanging="360"/>
+      </w:pPr>
+      <w:rPr>
+        <w:rFonts w:hint="default"/>
+      </w:rPr>
+    </w:lvl>
+    <w:lvl w:ilvl="1" w:tplc="04090019">
+      <w:start w:val="1"/>
+      <w:numFmt w:val="lowerLetter"/>
+      <w:lvlText w:val="%2."/>
+      <w:lvlJc w:val="left"/>
+      <w:pPr>
+        <w:ind w:left="1440" w:hanging="360"/>
+      </w:pPr>
+    </w:lvl>
+    <w:lvl w:ilvl="2" w:tplc="0409001B" w:tentative="1">
+      <w:start w:val="1"/>
+      <w:numFmt w:val="lowerRoman"/>
+      <w:lvlText w:val="%3."/>
+      <w:lvlJc w:val="right"/>
+      <w:pPr>
+        <w:ind w:left="2160" w:hanging="180"/>
+      </w:pPr>
+    </w:lvl>
+    <w:lvl w:ilvl="3" w:tplc="0409000F" w:tentative="1">
+      <w:start w:val="1"/>
+      <w:numFmt w:val="decimal"/>
+      <w:lvlText w:val="%4."/>
+      <w:lvlJc w:val="left"/>
+      <w:pPr>
+        <w:ind w:left="2880" w:hanging="360"/>
+      </w:pPr>
+    </w:lvl>
+    <w:lvl w:ilvl="4" w:tplc="04090019" w:tentative="1">
+      <w:start w:val="1"/>
+      <w:numFmt w:val="lowerLetter"/>
+      <w:lvlText w:val="%5."/>
+      <w:lvlJc w:val="left"/>
+      <w:pPr>
+        <w:ind w:left="3600" w:hanging="360"/>
+      </w:pPr>
+    </w:lvl>
+    <w:lvl w:ilvl="5" w:tplc="0409001B" w:tentative="1">
+      <w:start w:val="1"/>
+      <w:numFmt w:val="lowerRoman"/>
+      <w:lvlText w:val="%6."/>
+      <w:lvlJc w:val="right"/>
+      <w:pPr>
+        <w:ind w:left="4320" w:hanging="180"/>
+      </w:pPr>
+    </w:lvl>
+    <w:lvl w:ilvl="6" w:tplc="0409000F" w:tentative="1">
+      <w:start w:val="1"/>
+      <w:numFmt w:val="decimal"/>
+      <w:lvlText w:val="%7."/>
+      <w:lvlJc w:val="left"/>
+      <w:pPr>
+        <w:ind w:left="5040" w:hanging="360"/>
+      </w:pPr>
+    </w:lvl>
+    <w:lvl w:ilvl="7" w:tplc="04090019" w:tentative="1">
+      <w:start w:val="1"/>
+      <w:numFmt w:val="lowerLetter"/>
+      <w:lvlText w:val="%8."/>
+      <w:lvlJc w:val="left"/>
+      <w:pPr>
+        <w:ind w:left="5760" w:hanging="360"/>
+      </w:pPr>
+    </w:lvl>
+    <w:lvl w:ilvl="8" w:tplc="0409001B" w:tentative="1">
+      <w:start w:val="1"/>
+      <w:numFmt w:val="lowerRoman"/>
+      <w:lvlText w:val="%9."/>
+      <w:lvlJc w:val="right"/>
+      <w:pPr>
+        <w:ind w:left="6480" w:hanging="180"/>
+      </w:pPr>
+    </w:lvl>
+  </w:abstractNum>
+  <w:abstractNum w:abstractNumId="11">
     <w:nsid w:val="7C517A23"/>
     <w:multiLevelType w:val="multilevel"/>
     <w:tmpl w:val="00000000"/>
@@ -9944,33 +10436,39 @@
     </w:lvl>
   </w:abstractNum>
   <w:num w:numId="1">
+    <w:abstractNumId w:val="11"/>
+  </w:num>
+  <w:num w:numId="2">
     <w:abstractNumId w:val="9"/>
   </w:num>
-  <w:num w:numId="2">
-    <w:abstractNumId w:val="7"/>
-  </w:num>
   <w:num w:numId="3">
-    <w:abstractNumId w:val="2"/>
+    <w:abstractNumId w:val="4"/>
   </w:num>
   <w:num w:numId="4">
     <w:abstractNumId w:val="0"/>
   </w:num>
   <w:num w:numId="5">
-    <w:abstractNumId w:val="4"/>
+    <w:abstractNumId w:val="6"/>
   </w:num>
   <w:num w:numId="6">
+    <w:abstractNumId w:val="10"/>
+  </w:num>
+  <w:num w:numId="7">
+    <w:abstractNumId w:val="5"/>
+  </w:num>
+  <w:num w:numId="8">
+    <w:abstractNumId w:val="7"/>
+  </w:num>
+  <w:num w:numId="9">
     <w:abstractNumId w:val="8"/>
   </w:num>
-  <w:num w:numId="7">
+  <w:num w:numId="10">
     <w:abstractNumId w:val="3"/>
   </w:num>
-  <w:num w:numId="8">
-    <w:abstractNumId w:val="5"/>
+  <w:num w:numId="11">
+    <w:abstractNumId w:val="2"/>
   </w:num>
-  <w:num w:numId="9">
-    <w:abstractNumId w:val="6"/>
-  </w:num>
-  <w:num w:numId="10">
+  <w:num w:numId="12">
     <w:abstractNumId w:val="1"/>
   </w:num>
 </w:numbering>
@@ -10131,7 +10629,7 @@
   <w:style w:type="paragraph" w:default="1" w:styleId="Normal">
     <w:name w:val="Normal"/>
     <w:qFormat/>
-    <w:rsid w:val="001B1788"/>
+    <w:rsid w:val="009245C7"/>
     <w:rPr>
       <w:rFonts w:ascii="Optima" w:eastAsia="Cambria" w:hAnsi="Optima" w:cs="Times New Roman"/>
       <w:sz w:val="22"/>
@@ -10690,7 +11188,7 @@
   <w:style w:type="paragraph" w:default="1" w:styleId="Normal">
     <w:name w:val="Normal"/>
     <w:qFormat/>
-    <w:rsid w:val="001B1788"/>
+    <w:rsid w:val="009245C7"/>
     <w:rPr>
       <w:rFonts w:ascii="Optima" w:eastAsia="Cambria" w:hAnsi="Optima" w:cs="Times New Roman"/>
       <w:sz w:val="22"/>

</xml_diff>